<commit_message>
Report on Software Development and Game play implementaion
</commit_message>
<xml_diff>
--- a/Mario/Mario/The Nightmare - Design Report.docx
+++ b/Mario/Mario/The Nightmare - Design Report.docx
@@ -1,6 +1,6 @@
 
 <file path=word/document.xml><?xml version="1.0" encoding="utf-8"?>
-<w:document xmlns:wpc="http://schemas.microsoft.com/office/word/2010/wordprocessingCanvas" xmlns:mc="http://schemas.openxmlformats.org/markup-compatibility/2006" xmlns:o="urn:schemas-microsoft-com:office:office" xmlns:r="http://schemas.openxmlformats.org/officeDocument/2006/relationships" xmlns:m="http://schemas.openxmlformats.org/officeDocument/2006/math" xmlns:v="urn:schemas-microsoft-com:vml" xmlns:wp14="http://schemas.microsoft.com/office/word/2010/wordprocessingDrawing" xmlns:wp="http://schemas.openxmlformats.org/drawingml/2006/wordprocessingDrawing" xmlns:w10="urn:schemas-microsoft-com:office:word" xmlns:w="http://schemas.openxmlformats.org/wordprocessingml/2006/main" xmlns:w14="http://schemas.microsoft.com/office/word/2010/wordml" xmlns:w15="http://schemas.microsoft.com/office/word/2012/wordml" xmlns:wpg="http://schemas.microsoft.com/office/word/2010/wordprocessingGroup" xmlns:wpi="http://schemas.microsoft.com/office/word/2010/wordprocessingInk" xmlns:wne="http://schemas.microsoft.com/office/word/2006/wordml" xmlns:wps="http://schemas.microsoft.com/office/word/2010/wordprocessingShape" mc:Ignorable="w14 w15 wp14">
+<w:document xmlns:wpc="http://schemas.microsoft.com/office/word/2010/wordprocessingCanvas" xmlns:cx="http://schemas.microsoft.com/office/drawing/2014/chartex" xmlns:cx1="http://schemas.microsoft.com/office/drawing/2015/9/8/chartex" xmlns:mc="http://schemas.openxmlformats.org/markup-compatibility/2006" xmlns:o="urn:schemas-microsoft-com:office:office" xmlns:r="http://schemas.openxmlformats.org/officeDocument/2006/relationships" xmlns:m="http://schemas.openxmlformats.org/officeDocument/2006/math" xmlns:v="urn:schemas-microsoft-com:vml" xmlns:wp14="http://schemas.microsoft.com/office/word/2010/wordprocessingDrawing" xmlns:wp="http://schemas.openxmlformats.org/drawingml/2006/wordprocessingDrawing" xmlns:w10="urn:schemas-microsoft-com:office:word" xmlns:w="http://schemas.openxmlformats.org/wordprocessingml/2006/main" xmlns:w14="http://schemas.microsoft.com/office/word/2010/wordml" xmlns:w15="http://schemas.microsoft.com/office/word/2012/wordml" xmlns:w16se="http://schemas.microsoft.com/office/word/2015/wordml/symex" xmlns:wpg="http://schemas.microsoft.com/office/word/2010/wordprocessingGroup" xmlns:wpi="http://schemas.microsoft.com/office/word/2010/wordprocessingInk" xmlns:wne="http://schemas.microsoft.com/office/word/2006/wordml" xmlns:wps="http://schemas.microsoft.com/office/word/2010/wordprocessingShape" mc:Ignorable="w14 w15 w16se wp14">
   <w:body>
     <w:p>
       <w:pPr>
@@ -68,8 +68,8 @@
             <v:path o:extrusionok="f" gradientshapeok="t" o:connecttype="rect"/>
             <o:lock v:ext="edit" aspectratio="t"/>
           </v:shapetype>
-          <v:shape id="_x0000_s1026" type="#_x0000_t75" style="position:absolute;margin-left:188.8pt;margin-top:17.3pt;width:240pt;height:200.25pt;z-index:251659264;mso-position-horizontal:right;mso-position-horizontal-relative:text;mso-position-vertical:absolute;mso-position-vertical-relative:text">
-            <v:imagedata r:id="rId4" o:title="Luigi+is+best+plumber+_ee3f3a31566bad476b57a310fb39c5c3"/>
+          <v:shape id="_x0000_s1026" type="#_x0000_t75" style="position:absolute;margin-left:377.6pt;margin-top:17.3pt;width:240pt;height:200.25pt;z-index:251659264;mso-position-horizontal:right;mso-position-horizontal-relative:text;mso-position-vertical:absolute;mso-position-vertical-relative:text">
+            <v:imagedata r:id="rId5" o:title="Luigi+is+best+plumber+_ee3f3a31566bad476b57a310fb39c5c3"/>
             <w10:wrap type="square"/>
           </v:shape>
         </w:pict>
@@ -980,8 +980,6 @@
               </w:rPr>
               <w:t>Nothing</w:t>
             </w:r>
-            <w:bookmarkStart w:id="0" w:name="_GoBack"/>
-            <w:bookmarkEnd w:id="0"/>
           </w:p>
         </w:tc>
         <w:tc>
@@ -1024,6 +1022,1174 @@
           <w:szCs w:val="26"/>
         </w:rPr>
         <w:t xml:space="preserve"> </w:t>
+      </w:r>
+    </w:p>
+    <w:p>
+      <w:pPr>
+        <w:rPr>
+          <w:rFonts w:ascii="Agency FB" w:hAnsi="Agency FB"/>
+          <w:sz w:val="26"/>
+          <w:szCs w:val="26"/>
+          <w:u w:val="single"/>
+        </w:rPr>
+      </w:pPr>
+      <w:r>
+        <w:rPr>
+          <w:rFonts w:ascii="Agency FB" w:hAnsi="Agency FB"/>
+          <w:sz w:val="26"/>
+          <w:szCs w:val="26"/>
+          <w:u w:val="single"/>
+        </w:rPr>
+        <w:t xml:space="preserve">Software Development Methodology  </w:t>
+      </w:r>
+    </w:p>
+    <w:p>
+      <w:pPr>
+        <w:rPr>
+          <w:rFonts w:ascii="Agency FB" w:hAnsi="Agency FB"/>
+          <w:sz w:val="26"/>
+          <w:szCs w:val="26"/>
+        </w:rPr>
+      </w:pPr>
+      <w:r>
+        <w:rPr>
+          <w:rFonts w:ascii="Agency FB" w:hAnsi="Agency FB"/>
+          <w:sz w:val="26"/>
+          <w:szCs w:val="26"/>
+        </w:rPr>
+        <w:t xml:space="preserve">An agile methodology was chosen as it allowed all members to collaborate in a dynamic </w:t>
+      </w:r>
+    </w:p>
+    <w:p>
+      <w:pPr>
+        <w:rPr>
+          <w:rFonts w:ascii="Agency FB" w:hAnsi="Agency FB"/>
+          <w:sz w:val="26"/>
+          <w:szCs w:val="26"/>
+        </w:rPr>
+      </w:pPr>
+      <w:r>
+        <w:rPr>
+          <w:rFonts w:ascii="Agency FB" w:hAnsi="Agency FB"/>
+          <w:sz w:val="26"/>
+          <w:szCs w:val="26"/>
+        </w:rPr>
+        <w:t xml:space="preserve">way. A design process was followed, which began with outlining the game and the basic </w:t>
+      </w:r>
+    </w:p>
+    <w:p>
+      <w:pPr>
+        <w:rPr>
+          <w:rFonts w:ascii="Agency FB" w:hAnsi="Agency FB"/>
+          <w:sz w:val="26"/>
+          <w:szCs w:val="26"/>
+        </w:rPr>
+      </w:pPr>
+      <w:r>
+        <w:rPr>
+          <w:rFonts w:ascii="Agency FB" w:hAnsi="Agency FB"/>
+          <w:sz w:val="26"/>
+          <w:szCs w:val="26"/>
+        </w:rPr>
+        <w:t xml:space="preserve">code that would be needed. This was divided amongst the group, who each worked on </w:t>
+      </w:r>
+    </w:p>
+    <w:p>
+      <w:pPr>
+        <w:rPr>
+          <w:rFonts w:ascii="Agency FB" w:hAnsi="Agency FB"/>
+          <w:sz w:val="26"/>
+          <w:szCs w:val="26"/>
+        </w:rPr>
+      </w:pPr>
+      <w:r>
+        <w:rPr>
+          <w:rFonts w:ascii="Agency FB" w:hAnsi="Agency FB"/>
+          <w:sz w:val="26"/>
+          <w:szCs w:val="26"/>
+        </w:rPr>
+        <w:t xml:space="preserve">developing their allocated area.  </w:t>
+      </w:r>
+    </w:p>
+    <w:p>
+      <w:pPr>
+        <w:rPr>
+          <w:rFonts w:ascii="Agency FB" w:hAnsi="Agency FB"/>
+          <w:sz w:val="26"/>
+          <w:szCs w:val="26"/>
+        </w:rPr>
+      </w:pPr>
+      <w:r>
+        <w:rPr>
+          <w:rFonts w:ascii="Agency FB" w:hAnsi="Agency FB"/>
+          <w:sz w:val="26"/>
+          <w:szCs w:val="26"/>
+        </w:rPr>
+        <w:t xml:space="preserve">Bug testing was done individually at first, in an isolated environment, for different portions </w:t>
+      </w:r>
+    </w:p>
+    <w:p>
+      <w:pPr>
+        <w:rPr>
+          <w:rFonts w:ascii="Agency FB" w:hAnsi="Agency FB"/>
+          <w:sz w:val="26"/>
+          <w:szCs w:val="26"/>
+        </w:rPr>
+      </w:pPr>
+      <w:r>
+        <w:rPr>
+          <w:rFonts w:ascii="Agency FB" w:hAnsi="Agency FB"/>
+          <w:sz w:val="26"/>
+          <w:szCs w:val="26"/>
+        </w:rPr>
+        <w:t xml:space="preserve">of code. This allowed the member responsible for a particular piece of code to better detect </w:t>
+      </w:r>
+    </w:p>
+    <w:p>
+      <w:pPr>
+        <w:rPr>
+          <w:rFonts w:ascii="Agency FB" w:hAnsi="Agency FB"/>
+          <w:sz w:val="26"/>
+          <w:szCs w:val="26"/>
+        </w:rPr>
+      </w:pPr>
+      <w:r>
+        <w:rPr>
+          <w:rFonts w:ascii="Agency FB" w:hAnsi="Agency FB"/>
+          <w:sz w:val="26"/>
+          <w:szCs w:val="26"/>
+        </w:rPr>
+        <w:t xml:space="preserve">the reasons for bugs in that code later on, when different pieces of code were integrated.  </w:t>
+      </w:r>
+    </w:p>
+    <w:p>
+      <w:pPr>
+        <w:rPr>
+          <w:rFonts w:ascii="Agency FB" w:hAnsi="Agency FB"/>
+          <w:sz w:val="26"/>
+          <w:szCs w:val="26"/>
+        </w:rPr>
+      </w:pPr>
+      <w:r>
+        <w:rPr>
+          <w:rFonts w:ascii="Agency FB" w:hAnsi="Agency FB"/>
+          <w:sz w:val="26"/>
+          <w:szCs w:val="26"/>
+        </w:rPr>
+        <w:t xml:space="preserve">Each member followed a process of continuous iteration, with the code being improved for </w:t>
+      </w:r>
+    </w:p>
+    <w:p>
+      <w:pPr>
+        <w:rPr>
+          <w:rFonts w:ascii="Agency FB" w:hAnsi="Agency FB"/>
+          <w:sz w:val="26"/>
+          <w:szCs w:val="26"/>
+        </w:rPr>
+      </w:pPr>
+      <w:r>
+        <w:rPr>
+          <w:rFonts w:ascii="Agency FB" w:hAnsi="Agency FB"/>
+          <w:sz w:val="26"/>
+          <w:szCs w:val="26"/>
+        </w:rPr>
+        <w:t xml:space="preserve">efficiency and simplicity.  </w:t>
+      </w:r>
+    </w:p>
+    <w:p>
+      <w:pPr>
+        <w:rPr>
+          <w:rFonts w:ascii="Agency FB" w:hAnsi="Agency FB"/>
+          <w:sz w:val="26"/>
+          <w:szCs w:val="26"/>
+        </w:rPr>
+      </w:pPr>
+      <w:r>
+        <w:rPr>
+          <w:rFonts w:ascii="Agency FB" w:hAnsi="Agency FB"/>
+          <w:sz w:val="26"/>
+          <w:szCs w:val="26"/>
+        </w:rPr>
+        <w:t xml:space="preserve">The agile methodology proved to be successful as when working in a large team, it is easier </w:t>
+      </w:r>
+    </w:p>
+    <w:p>
+      <w:pPr>
+        <w:rPr>
+          <w:rFonts w:ascii="Agency FB" w:hAnsi="Agency FB"/>
+          <w:sz w:val="26"/>
+          <w:szCs w:val="26"/>
+        </w:rPr>
+      </w:pPr>
+      <w:r>
+        <w:rPr>
+          <w:rFonts w:ascii="Agency FB" w:hAnsi="Agency FB"/>
+          <w:sz w:val="26"/>
+          <w:szCs w:val="26"/>
+        </w:rPr>
+        <w:t xml:space="preserve">to follow a dynamic approach of solving problems when they occur and implementing new </w:t>
+      </w:r>
+    </w:p>
+    <w:p>
+      <w:pPr>
+        <w:rPr>
+          <w:rFonts w:ascii="Agency FB" w:hAnsi="Agency FB"/>
+          <w:sz w:val="26"/>
+          <w:szCs w:val="26"/>
+        </w:rPr>
+      </w:pPr>
+      <w:r>
+        <w:rPr>
+          <w:rFonts w:ascii="Agency FB" w:hAnsi="Agency FB"/>
+          <w:sz w:val="26"/>
+          <w:szCs w:val="26"/>
+        </w:rPr>
+        <w:t xml:space="preserve">ideas when they are found, rather than planning the whole process before beginning </w:t>
+      </w:r>
+    </w:p>
+    <w:p>
+      <w:pPr>
+        <w:rPr>
+          <w:rFonts w:ascii="Agency FB" w:hAnsi="Agency FB"/>
+          <w:sz w:val="26"/>
+          <w:szCs w:val="26"/>
+        </w:rPr>
+      </w:pPr>
+      <w:r>
+        <w:rPr>
+          <w:rFonts w:ascii="Agency FB" w:hAnsi="Agency FB"/>
+          <w:sz w:val="26"/>
+          <w:szCs w:val="26"/>
+        </w:rPr>
+        <w:t>development.</w:t>
+      </w:r>
+    </w:p>
+    <w:p>
+      <w:pPr>
+        <w:rPr>
+          <w:rFonts w:ascii="Agency FB" w:hAnsi="Agency FB"/>
+          <w:sz w:val="26"/>
+          <w:szCs w:val="26"/>
+        </w:rPr>
+      </w:pPr>
+    </w:p>
+    <w:p>
+      <w:pPr>
+        <w:rPr>
+          <w:rFonts w:ascii="Agency FB" w:hAnsi="Agency FB"/>
+          <w:sz w:val="26"/>
+          <w:szCs w:val="26"/>
+          <w:u w:val="single"/>
+        </w:rPr>
+      </w:pPr>
+      <w:r>
+        <w:rPr>
+          <w:rFonts w:ascii="Agency FB" w:hAnsi="Agency FB"/>
+          <w:sz w:val="26"/>
+          <w:szCs w:val="26"/>
+          <w:u w:val="single"/>
+        </w:rPr>
+        <w:t xml:space="preserve">Gameplay Implementation Methods </w:t>
+      </w:r>
+    </w:p>
+    <w:p>
+      <w:pPr>
+        <w:rPr>
+          <w:rFonts w:ascii="Agency FB" w:hAnsi="Agency FB"/>
+          <w:sz w:val="26"/>
+          <w:szCs w:val="26"/>
+        </w:rPr>
+      </w:pPr>
+      <w:r>
+        <w:rPr>
+          <w:rFonts w:ascii="Agency FB" w:hAnsi="Agency FB"/>
+          <w:sz w:val="26"/>
+          <w:szCs w:val="26"/>
+        </w:rPr>
+        <w:t xml:space="preserve">Brief descriptions of all the methods that are used in implementing the game are given below:  </w:t>
+      </w:r>
+    </w:p>
+    <w:p>
+      <w:pPr>
+        <w:rPr>
+          <w:rFonts w:ascii="Agency FB" w:hAnsi="Agency FB"/>
+          <w:sz w:val="26"/>
+          <w:szCs w:val="26"/>
+        </w:rPr>
+      </w:pPr>
+      <w:r>
+        <w:rPr>
+          <w:rFonts w:ascii="Agency FB" w:hAnsi="Agency FB"/>
+          <w:sz w:val="26"/>
+          <w:szCs w:val="26"/>
+        </w:rPr>
+        <w:t xml:space="preserve">2.3.1. Creating a level </w:t>
+      </w:r>
+    </w:p>
+    <w:p>
+      <w:pPr>
+        <w:pStyle w:val="ListParagraph"/>
+        <w:numPr>
+          <w:ilvl w:val="0"/>
+          <w:numId w:val="3"/>
+        </w:numPr>
+        <w:rPr>
+          <w:rFonts w:ascii="Agency FB" w:hAnsi="Agency FB"/>
+          <w:sz w:val="26"/>
+          <w:szCs w:val="26"/>
+        </w:rPr>
+      </w:pPr>
+      <w:r>
+        <w:rPr>
+          <w:rFonts w:ascii="Agency FB" w:hAnsi="Agency FB"/>
+          <w:sz w:val="26"/>
+          <w:szCs w:val="26"/>
+        </w:rPr>
+        <w:lastRenderedPageBreak/>
+        <w:t>For every level completed our main character goes into the next level where he will encounter enemies, pipe lines and snakes that is in a different position than in the previous level.</w:t>
+      </w:r>
+    </w:p>
+    <w:p>
+      <w:pPr>
+        <w:rPr>
+          <w:rFonts w:ascii="Agency FB" w:hAnsi="Agency FB"/>
+          <w:sz w:val="26"/>
+          <w:szCs w:val="26"/>
+        </w:rPr>
+      </w:pPr>
+      <w:r>
+        <w:rPr>
+          <w:rFonts w:ascii="Agency FB" w:hAnsi="Agency FB"/>
+          <w:sz w:val="26"/>
+          <w:szCs w:val="26"/>
+        </w:rPr>
+        <w:t xml:space="preserve"> 2.3.2. Blocks </w:t>
+      </w:r>
+      <w:bookmarkStart w:id="0" w:name="_GoBack"/>
+      <w:bookmarkEnd w:id="0"/>
+    </w:p>
+    <w:p>
+      <w:pPr>
+        <w:pStyle w:val="ListParagraph"/>
+        <w:numPr>
+          <w:ilvl w:val="0"/>
+          <w:numId w:val="1"/>
+        </w:numPr>
+        <w:rPr>
+          <w:rFonts w:ascii="Agency FB" w:hAnsi="Agency FB"/>
+          <w:sz w:val="26"/>
+          <w:szCs w:val="26"/>
+        </w:rPr>
+      </w:pPr>
+      <w:r>
+        <w:rPr>
+          <w:rFonts w:ascii="Agency FB" w:hAnsi="Agency FB"/>
+          <w:sz w:val="26"/>
+          <w:szCs w:val="26"/>
+        </w:rPr>
+        <w:t>create: The block is drawn with an allegro command.</w:t>
+      </w:r>
+    </w:p>
+    <w:p>
+      <w:pPr>
+        <w:pStyle w:val="ListParagraph"/>
+        <w:numPr>
+          <w:ilvl w:val="0"/>
+          <w:numId w:val="1"/>
+        </w:numPr>
+        <w:rPr>
+          <w:rFonts w:ascii="Agency FB" w:hAnsi="Agency FB"/>
+          <w:sz w:val="26"/>
+          <w:szCs w:val="26"/>
+        </w:rPr>
+      </w:pPr>
+      <w:proofErr w:type="spellStart"/>
+      <w:r>
+        <w:rPr>
+          <w:rFonts w:ascii="Agency FB" w:hAnsi="Agency FB"/>
+          <w:sz w:val="26"/>
+          <w:szCs w:val="26"/>
+        </w:rPr>
+        <w:t>block_limit</w:t>
+      </w:r>
+      <w:proofErr w:type="spellEnd"/>
+      <w:r>
+        <w:rPr>
+          <w:rFonts w:ascii="Agency FB" w:hAnsi="Agency FB"/>
+          <w:sz w:val="26"/>
+          <w:szCs w:val="26"/>
+        </w:rPr>
+        <w:t xml:space="preserve">: Checks to see player has exceeded the bounds of the block. </w:t>
+      </w:r>
+    </w:p>
+    <w:p>
+      <w:pPr>
+        <w:pStyle w:val="ListParagraph"/>
+        <w:numPr>
+          <w:ilvl w:val="0"/>
+          <w:numId w:val="1"/>
+        </w:numPr>
+        <w:rPr>
+          <w:rFonts w:ascii="Agency FB" w:hAnsi="Agency FB"/>
+          <w:sz w:val="26"/>
+          <w:szCs w:val="26"/>
+        </w:rPr>
+      </w:pPr>
+      <w:proofErr w:type="spellStart"/>
+      <w:r>
+        <w:rPr>
+          <w:rFonts w:ascii="Agency FB" w:hAnsi="Agency FB"/>
+          <w:sz w:val="26"/>
+          <w:szCs w:val="26"/>
+        </w:rPr>
+        <w:t>box_right</w:t>
+      </w:r>
+      <w:proofErr w:type="spellEnd"/>
+      <w:r>
+        <w:rPr>
+          <w:rFonts w:ascii="Agency FB" w:hAnsi="Agency FB"/>
+          <w:sz w:val="26"/>
+          <w:szCs w:val="26"/>
+        </w:rPr>
+        <w:t>: Ensures player does not pass through block.</w:t>
+      </w:r>
+    </w:p>
+    <w:p>
+      <w:pPr>
+        <w:pStyle w:val="ListParagraph"/>
+        <w:numPr>
+          <w:ilvl w:val="0"/>
+          <w:numId w:val="1"/>
+        </w:numPr>
+        <w:rPr>
+          <w:rFonts w:ascii="Agency FB" w:hAnsi="Agency FB"/>
+          <w:sz w:val="26"/>
+          <w:szCs w:val="26"/>
+        </w:rPr>
+      </w:pPr>
+      <w:proofErr w:type="spellStart"/>
+      <w:r>
+        <w:rPr>
+          <w:rFonts w:ascii="Agency FB" w:hAnsi="Agency FB"/>
+          <w:sz w:val="26"/>
+          <w:szCs w:val="26"/>
+        </w:rPr>
+        <w:t>box_left</w:t>
+      </w:r>
+      <w:proofErr w:type="spellEnd"/>
+      <w:r>
+        <w:rPr>
+          <w:rFonts w:ascii="Agency FB" w:hAnsi="Agency FB"/>
+          <w:sz w:val="26"/>
+          <w:szCs w:val="26"/>
+        </w:rPr>
+        <w:t>: Ensures player does not pass through block.</w:t>
+      </w:r>
+    </w:p>
+    <w:p>
+      <w:pPr>
+        <w:pStyle w:val="ListParagraph"/>
+        <w:numPr>
+          <w:ilvl w:val="0"/>
+          <w:numId w:val="1"/>
+        </w:numPr>
+        <w:rPr>
+          <w:rFonts w:ascii="Agency FB" w:hAnsi="Agency FB"/>
+          <w:sz w:val="26"/>
+          <w:szCs w:val="26"/>
+        </w:rPr>
+      </w:pPr>
+      <w:proofErr w:type="spellStart"/>
+      <w:r>
+        <w:rPr>
+          <w:rFonts w:ascii="Agency FB" w:hAnsi="Agency FB"/>
+          <w:sz w:val="26"/>
+          <w:szCs w:val="26"/>
+        </w:rPr>
+        <w:t>noblock</w:t>
+      </w:r>
+      <w:proofErr w:type="spellEnd"/>
+      <w:r>
+        <w:rPr>
+          <w:rFonts w:ascii="Agency FB" w:hAnsi="Agency FB"/>
+          <w:sz w:val="26"/>
+          <w:szCs w:val="26"/>
+        </w:rPr>
+        <w:t>: Ensures player does not pass through block.</w:t>
+      </w:r>
+    </w:p>
+    <w:p>
+      <w:pPr>
+        <w:rPr>
+          <w:rFonts w:ascii="Agency FB" w:hAnsi="Agency FB"/>
+          <w:sz w:val="26"/>
+          <w:szCs w:val="26"/>
+        </w:rPr>
+      </w:pPr>
+    </w:p>
+    <w:p>
+      <w:pPr>
+        <w:rPr>
+          <w:rFonts w:ascii="Agency FB" w:hAnsi="Agency FB"/>
+          <w:sz w:val="26"/>
+          <w:szCs w:val="26"/>
+        </w:rPr>
+      </w:pPr>
+    </w:p>
+    <w:p>
+      <w:pPr>
+        <w:rPr>
+          <w:rFonts w:ascii="Agency FB" w:hAnsi="Agency FB"/>
+          <w:sz w:val="26"/>
+          <w:szCs w:val="26"/>
+        </w:rPr>
+      </w:pPr>
+      <w:r>
+        <w:rPr>
+          <w:rFonts w:ascii="Agency FB" w:hAnsi="Agency FB"/>
+          <w:sz w:val="26"/>
+          <w:szCs w:val="26"/>
+        </w:rPr>
+        <w:t xml:space="preserve">2.3.3. Pipes </w:t>
+      </w:r>
+    </w:p>
+    <w:p>
+      <w:pPr>
+        <w:pStyle w:val="ListParagraph"/>
+        <w:numPr>
+          <w:ilvl w:val="0"/>
+          <w:numId w:val="2"/>
+        </w:numPr>
+        <w:rPr>
+          <w:rFonts w:ascii="Agency FB" w:hAnsi="Agency FB"/>
+          <w:sz w:val="26"/>
+          <w:szCs w:val="26"/>
+        </w:rPr>
+      </w:pPr>
+      <w:proofErr w:type="spellStart"/>
+      <w:r>
+        <w:rPr>
+          <w:rFonts w:ascii="Agency FB" w:hAnsi="Agency FB"/>
+          <w:sz w:val="26"/>
+          <w:szCs w:val="26"/>
+        </w:rPr>
+        <w:t>createPI</w:t>
+      </w:r>
+      <w:proofErr w:type="spellEnd"/>
+      <w:r>
+        <w:rPr>
+          <w:rFonts w:ascii="Agency FB" w:hAnsi="Agency FB"/>
+          <w:sz w:val="26"/>
+          <w:szCs w:val="26"/>
+        </w:rPr>
+        <w:t>: Pipes are drawn with Allegro command.</w:t>
+      </w:r>
+    </w:p>
+    <w:p>
+      <w:pPr>
+        <w:pStyle w:val="ListParagraph"/>
+        <w:numPr>
+          <w:ilvl w:val="0"/>
+          <w:numId w:val="2"/>
+        </w:numPr>
+        <w:rPr>
+          <w:rFonts w:ascii="Agency FB" w:hAnsi="Agency FB"/>
+          <w:sz w:val="26"/>
+          <w:szCs w:val="26"/>
+        </w:rPr>
+      </w:pPr>
+      <w:proofErr w:type="spellStart"/>
+      <w:r>
+        <w:rPr>
+          <w:rFonts w:ascii="Agency FB" w:hAnsi="Agency FB"/>
+          <w:sz w:val="26"/>
+          <w:szCs w:val="26"/>
+        </w:rPr>
+        <w:t>checkpipe</w:t>
+      </w:r>
+      <w:proofErr w:type="spellEnd"/>
+      <w:r>
+        <w:rPr>
+          <w:rFonts w:ascii="Agency FB" w:hAnsi="Agency FB"/>
+          <w:sz w:val="26"/>
+          <w:szCs w:val="26"/>
+        </w:rPr>
+        <w:t>: ensures that player does not exceed the bounds of the pipe.</w:t>
+      </w:r>
+    </w:p>
+    <w:p>
+      <w:pPr>
+        <w:pStyle w:val="ListParagraph"/>
+        <w:numPr>
+          <w:ilvl w:val="0"/>
+          <w:numId w:val="2"/>
+        </w:numPr>
+        <w:rPr>
+          <w:rFonts w:ascii="Agency FB" w:hAnsi="Agency FB"/>
+          <w:sz w:val="26"/>
+          <w:szCs w:val="26"/>
+        </w:rPr>
+      </w:pPr>
+      <w:proofErr w:type="spellStart"/>
+      <w:r>
+        <w:rPr>
+          <w:rFonts w:ascii="Agency FB" w:hAnsi="Agency FB"/>
+          <w:sz w:val="26"/>
+          <w:szCs w:val="26"/>
+        </w:rPr>
+        <w:t>pipe_right</w:t>
+      </w:r>
+      <w:proofErr w:type="spellEnd"/>
+      <w:r>
+        <w:rPr>
+          <w:rFonts w:ascii="Agency FB" w:hAnsi="Agency FB"/>
+          <w:sz w:val="26"/>
+          <w:szCs w:val="26"/>
+        </w:rPr>
+        <w:t>: Ensures player does not pass through pipe.</w:t>
+      </w:r>
+    </w:p>
+    <w:p>
+      <w:pPr>
+        <w:pStyle w:val="ListParagraph"/>
+        <w:numPr>
+          <w:ilvl w:val="0"/>
+          <w:numId w:val="2"/>
+        </w:numPr>
+        <w:rPr>
+          <w:rFonts w:ascii="Agency FB" w:hAnsi="Agency FB"/>
+          <w:sz w:val="26"/>
+          <w:szCs w:val="26"/>
+        </w:rPr>
+      </w:pPr>
+      <w:r>
+        <w:rPr>
+          <w:rFonts w:ascii="Agency FB" w:hAnsi="Agency FB"/>
+          <w:sz w:val="26"/>
+          <w:szCs w:val="26"/>
+        </w:rPr>
+        <w:t xml:space="preserve"> </w:t>
+      </w:r>
+      <w:proofErr w:type="spellStart"/>
+      <w:r>
+        <w:rPr>
+          <w:rFonts w:ascii="Agency FB" w:hAnsi="Agency FB"/>
+          <w:sz w:val="26"/>
+          <w:szCs w:val="26"/>
+        </w:rPr>
+        <w:t>pipe_left</w:t>
+      </w:r>
+      <w:proofErr w:type="spellEnd"/>
+      <w:r>
+        <w:rPr>
+          <w:rFonts w:ascii="Agency FB" w:hAnsi="Agency FB"/>
+          <w:sz w:val="26"/>
+          <w:szCs w:val="26"/>
+        </w:rPr>
+        <w:t xml:space="preserve">: Ensures player does not pass through pipe. </w:t>
+      </w:r>
+    </w:p>
+    <w:p>
+      <w:pPr>
+        <w:rPr>
+          <w:rFonts w:ascii="Agency FB" w:hAnsi="Agency FB"/>
+          <w:sz w:val="26"/>
+          <w:szCs w:val="26"/>
+        </w:rPr>
+      </w:pPr>
+      <w:r>
+        <w:rPr>
+          <w:rFonts w:ascii="Agency FB" w:hAnsi="Agency FB"/>
+          <w:sz w:val="26"/>
+          <w:szCs w:val="26"/>
+        </w:rPr>
+        <w:t xml:space="preserve">2.3.4. Spikes </w:t>
+      </w:r>
+    </w:p>
+    <w:p>
+      <w:pPr>
+        <w:pStyle w:val="ListParagraph"/>
+        <w:numPr>
+          <w:ilvl w:val="0"/>
+          <w:numId w:val="2"/>
+        </w:numPr>
+        <w:rPr>
+          <w:rFonts w:ascii="Agency FB" w:hAnsi="Agency FB"/>
+          <w:sz w:val="26"/>
+          <w:szCs w:val="26"/>
+        </w:rPr>
+      </w:pPr>
+      <w:proofErr w:type="spellStart"/>
+      <w:r>
+        <w:rPr>
+          <w:rFonts w:ascii="Agency FB" w:hAnsi="Agency FB"/>
+          <w:sz w:val="26"/>
+          <w:szCs w:val="26"/>
+        </w:rPr>
+        <w:t>createSpike</w:t>
+      </w:r>
+      <w:proofErr w:type="spellEnd"/>
+      <w:r>
+        <w:rPr>
+          <w:rFonts w:ascii="Agency FB" w:hAnsi="Agency FB"/>
+          <w:sz w:val="26"/>
+          <w:szCs w:val="26"/>
+        </w:rPr>
+        <w:t xml:space="preserve">: Pipes are drawn with Allegro command. </w:t>
+      </w:r>
+    </w:p>
+    <w:p>
+      <w:pPr>
+        <w:pStyle w:val="ListParagraph"/>
+        <w:numPr>
+          <w:ilvl w:val="0"/>
+          <w:numId w:val="2"/>
+        </w:numPr>
+        <w:rPr>
+          <w:rFonts w:ascii="Agency FB" w:hAnsi="Agency FB"/>
+          <w:sz w:val="26"/>
+          <w:szCs w:val="26"/>
+        </w:rPr>
+      </w:pPr>
+      <w:r>
+        <w:rPr>
+          <w:rFonts w:ascii="Agency FB" w:hAnsi="Agency FB"/>
+          <w:sz w:val="26"/>
+          <w:szCs w:val="26"/>
+        </w:rPr>
+        <w:t xml:space="preserve"> </w:t>
+      </w:r>
+      <w:proofErr w:type="spellStart"/>
+      <w:r>
+        <w:rPr>
+          <w:rFonts w:ascii="Agency FB" w:hAnsi="Agency FB"/>
+          <w:sz w:val="26"/>
+          <w:szCs w:val="26"/>
+        </w:rPr>
+        <w:t>spikeCollide</w:t>
+      </w:r>
+      <w:proofErr w:type="spellEnd"/>
+      <w:r>
+        <w:rPr>
+          <w:rFonts w:ascii="Agency FB" w:hAnsi="Agency FB"/>
+          <w:sz w:val="26"/>
+          <w:szCs w:val="26"/>
+        </w:rPr>
+        <w:t>: The player dies if walks into/onto spike.</w:t>
+      </w:r>
+    </w:p>
+    <w:p>
+      <w:pPr>
+        <w:rPr>
+          <w:rFonts w:ascii="Agency FB" w:hAnsi="Agency FB"/>
+          <w:sz w:val="26"/>
+          <w:szCs w:val="26"/>
+        </w:rPr>
+      </w:pPr>
+      <w:r>
+        <w:rPr>
+          <w:rFonts w:ascii="Agency FB" w:hAnsi="Agency FB"/>
+          <w:sz w:val="26"/>
+          <w:szCs w:val="26"/>
+        </w:rPr>
+        <w:t xml:space="preserve">2.3.5. Projectiles </w:t>
+      </w:r>
+    </w:p>
+    <w:p>
+      <w:pPr>
+        <w:pStyle w:val="ListParagraph"/>
+        <w:numPr>
+          <w:ilvl w:val="0"/>
+          <w:numId w:val="2"/>
+        </w:numPr>
+        <w:rPr>
+          <w:rFonts w:ascii="Agency FB" w:hAnsi="Agency FB"/>
+          <w:sz w:val="26"/>
+          <w:szCs w:val="26"/>
+        </w:rPr>
+      </w:pPr>
+      <w:proofErr w:type="spellStart"/>
+      <w:r>
+        <w:rPr>
+          <w:rFonts w:ascii="Agency FB" w:hAnsi="Agency FB"/>
+          <w:sz w:val="26"/>
+          <w:szCs w:val="26"/>
+        </w:rPr>
+        <w:t>initproj</w:t>
+      </w:r>
+      <w:proofErr w:type="spellEnd"/>
+      <w:r>
+        <w:rPr>
+          <w:rFonts w:ascii="Agency FB" w:hAnsi="Agency FB"/>
+          <w:sz w:val="26"/>
+          <w:szCs w:val="26"/>
+        </w:rPr>
+        <w:t>: Projectiles are initialised to a speed.</w:t>
+      </w:r>
+    </w:p>
+    <w:p>
+      <w:pPr>
+        <w:pStyle w:val="ListParagraph"/>
+        <w:numPr>
+          <w:ilvl w:val="0"/>
+          <w:numId w:val="2"/>
+        </w:numPr>
+        <w:rPr>
+          <w:rFonts w:ascii="Agency FB" w:hAnsi="Agency FB"/>
+          <w:sz w:val="26"/>
+          <w:szCs w:val="26"/>
+        </w:rPr>
+      </w:pPr>
+      <w:proofErr w:type="spellStart"/>
+      <w:r>
+        <w:rPr>
+          <w:rFonts w:ascii="Agency FB" w:hAnsi="Agency FB"/>
+          <w:sz w:val="26"/>
+          <w:szCs w:val="26"/>
+        </w:rPr>
+        <w:t>drawproj</w:t>
+      </w:r>
+      <w:proofErr w:type="spellEnd"/>
+      <w:r>
+        <w:rPr>
+          <w:rFonts w:ascii="Agency FB" w:hAnsi="Agency FB"/>
+          <w:sz w:val="26"/>
+          <w:szCs w:val="26"/>
+        </w:rPr>
+        <w:t xml:space="preserve">: Projectiles are drawn with Allegro command. </w:t>
+      </w:r>
+    </w:p>
+    <w:p>
+      <w:pPr>
+        <w:pStyle w:val="ListParagraph"/>
+        <w:numPr>
+          <w:ilvl w:val="0"/>
+          <w:numId w:val="2"/>
+        </w:numPr>
+        <w:rPr>
+          <w:rFonts w:ascii="Agency FB" w:hAnsi="Agency FB"/>
+          <w:sz w:val="26"/>
+          <w:szCs w:val="26"/>
+        </w:rPr>
+      </w:pPr>
+      <w:r>
+        <w:rPr>
+          <w:rFonts w:ascii="Agency FB" w:hAnsi="Agency FB"/>
+          <w:sz w:val="26"/>
+          <w:szCs w:val="26"/>
+        </w:rPr>
+        <w:t>shoot: A shoot sound is played, and if enemy is hit, is killed.</w:t>
+      </w:r>
+    </w:p>
+    <w:p>
+      <w:pPr>
+        <w:pStyle w:val="ListParagraph"/>
+        <w:numPr>
+          <w:ilvl w:val="0"/>
+          <w:numId w:val="2"/>
+        </w:numPr>
+        <w:rPr>
+          <w:rFonts w:ascii="Agency FB" w:hAnsi="Agency FB"/>
+          <w:sz w:val="26"/>
+          <w:szCs w:val="26"/>
+        </w:rPr>
+      </w:pPr>
+      <w:r>
+        <w:rPr>
+          <w:rFonts w:ascii="Agency FB" w:hAnsi="Agency FB"/>
+          <w:sz w:val="26"/>
+          <w:szCs w:val="26"/>
+        </w:rPr>
+        <w:t xml:space="preserve">update: Allows projectile to move. </w:t>
+      </w:r>
+    </w:p>
+    <w:p>
+      <w:pPr>
+        <w:pStyle w:val="ListParagraph"/>
+        <w:numPr>
+          <w:ilvl w:val="0"/>
+          <w:numId w:val="2"/>
+        </w:numPr>
+        <w:rPr>
+          <w:rFonts w:ascii="Agency FB" w:hAnsi="Agency FB"/>
+          <w:sz w:val="26"/>
+          <w:szCs w:val="26"/>
+        </w:rPr>
+      </w:pPr>
+      <w:proofErr w:type="spellStart"/>
+      <w:r>
+        <w:rPr>
+          <w:rFonts w:ascii="Agency FB" w:hAnsi="Agency FB"/>
+          <w:sz w:val="26"/>
+          <w:szCs w:val="26"/>
+        </w:rPr>
+        <w:t>HittingPipes</w:t>
+      </w:r>
+      <w:proofErr w:type="spellEnd"/>
+      <w:r>
+        <w:rPr>
+          <w:rFonts w:ascii="Agency FB" w:hAnsi="Agency FB"/>
+          <w:sz w:val="26"/>
+          <w:szCs w:val="26"/>
+        </w:rPr>
+        <w:t>: Plays a bumping sound if hits pipe.</w:t>
+      </w:r>
+    </w:p>
+    <w:p>
+      <w:pPr>
+        <w:pStyle w:val="ListParagraph"/>
+        <w:numPr>
+          <w:ilvl w:val="0"/>
+          <w:numId w:val="2"/>
+        </w:numPr>
+        <w:rPr>
+          <w:rFonts w:ascii="Agency FB" w:hAnsi="Agency FB"/>
+          <w:sz w:val="26"/>
+          <w:szCs w:val="26"/>
+        </w:rPr>
+      </w:pPr>
+      <w:proofErr w:type="spellStart"/>
+      <w:r>
+        <w:rPr>
+          <w:rFonts w:ascii="Agency FB" w:hAnsi="Agency FB"/>
+          <w:sz w:val="26"/>
+          <w:szCs w:val="26"/>
+        </w:rPr>
+        <w:t>HittingBlocks</w:t>
+      </w:r>
+      <w:proofErr w:type="spellEnd"/>
+      <w:r>
+        <w:rPr>
+          <w:rFonts w:ascii="Agency FB" w:hAnsi="Agency FB"/>
+          <w:sz w:val="26"/>
+          <w:szCs w:val="26"/>
+        </w:rPr>
+        <w:t xml:space="preserve">: Plays a bumping sound if hits block.  </w:t>
+      </w:r>
+    </w:p>
+    <w:p>
+      <w:pPr>
+        <w:rPr>
+          <w:rFonts w:ascii="Agency FB" w:hAnsi="Agency FB"/>
+          <w:sz w:val="26"/>
+          <w:szCs w:val="26"/>
+        </w:rPr>
+      </w:pPr>
+      <w:r>
+        <w:rPr>
+          <w:rFonts w:ascii="Agency FB" w:hAnsi="Agency FB"/>
+          <w:sz w:val="26"/>
+          <w:szCs w:val="26"/>
+        </w:rPr>
+        <w:t xml:space="preserve">2.3.6. Enemies </w:t>
+      </w:r>
+    </w:p>
+    <w:p>
+      <w:pPr>
+        <w:pStyle w:val="ListParagraph"/>
+        <w:numPr>
+          <w:ilvl w:val="0"/>
+          <w:numId w:val="2"/>
+        </w:numPr>
+        <w:rPr>
+          <w:rFonts w:ascii="Agency FB" w:hAnsi="Agency FB"/>
+          <w:sz w:val="26"/>
+          <w:szCs w:val="26"/>
+        </w:rPr>
+      </w:pPr>
+      <w:proofErr w:type="spellStart"/>
+      <w:r>
+        <w:rPr>
+          <w:rFonts w:ascii="Agency FB" w:hAnsi="Agency FB"/>
+          <w:sz w:val="26"/>
+          <w:szCs w:val="26"/>
+        </w:rPr>
+        <w:t>setEnemies</w:t>
+      </w:r>
+      <w:proofErr w:type="spellEnd"/>
+      <w:r>
+        <w:rPr>
+          <w:rFonts w:ascii="Agency FB" w:hAnsi="Agency FB"/>
+          <w:sz w:val="26"/>
+          <w:szCs w:val="26"/>
+        </w:rPr>
+        <w:t>: Bounds of enemy’s movement is set.</w:t>
+      </w:r>
+    </w:p>
+    <w:p>
+      <w:pPr>
+        <w:pStyle w:val="ListParagraph"/>
+        <w:numPr>
+          <w:ilvl w:val="0"/>
+          <w:numId w:val="2"/>
+        </w:numPr>
+        <w:rPr>
+          <w:rFonts w:ascii="Agency FB" w:hAnsi="Agency FB"/>
+          <w:sz w:val="26"/>
+          <w:szCs w:val="26"/>
+        </w:rPr>
+      </w:pPr>
+      <w:proofErr w:type="spellStart"/>
+      <w:r>
+        <w:rPr>
+          <w:rFonts w:ascii="Agency FB" w:hAnsi="Agency FB"/>
+          <w:sz w:val="26"/>
+          <w:szCs w:val="26"/>
+        </w:rPr>
+        <w:t>DrawEnemies</w:t>
+      </w:r>
+      <w:proofErr w:type="spellEnd"/>
+      <w:r>
+        <w:rPr>
+          <w:rFonts w:ascii="Agency FB" w:hAnsi="Agency FB"/>
+          <w:sz w:val="26"/>
+          <w:szCs w:val="26"/>
+        </w:rPr>
+        <w:t xml:space="preserve">: Enemies are drawn with Allegro command if alive. </w:t>
+      </w:r>
+    </w:p>
+    <w:p>
+      <w:pPr>
+        <w:pStyle w:val="ListParagraph"/>
+        <w:numPr>
+          <w:ilvl w:val="0"/>
+          <w:numId w:val="2"/>
+        </w:numPr>
+        <w:rPr>
+          <w:rFonts w:ascii="Agency FB" w:hAnsi="Agency FB"/>
+          <w:sz w:val="26"/>
+          <w:szCs w:val="26"/>
+        </w:rPr>
+      </w:pPr>
+      <w:r>
+        <w:rPr>
+          <w:rFonts w:ascii="Agency FB" w:hAnsi="Agency FB"/>
+          <w:sz w:val="26"/>
+          <w:szCs w:val="26"/>
+        </w:rPr>
+        <w:t xml:space="preserve"> </w:t>
+      </w:r>
+      <w:proofErr w:type="spellStart"/>
+      <w:r>
+        <w:rPr>
+          <w:rFonts w:ascii="Agency FB" w:hAnsi="Agency FB"/>
+          <w:sz w:val="26"/>
+          <w:szCs w:val="26"/>
+        </w:rPr>
+        <w:t>StartEnemies</w:t>
+      </w:r>
+      <w:proofErr w:type="spellEnd"/>
+      <w:r>
+        <w:rPr>
+          <w:rFonts w:ascii="Agency FB" w:hAnsi="Agency FB"/>
+          <w:sz w:val="26"/>
+          <w:szCs w:val="26"/>
+        </w:rPr>
+        <w:t xml:space="preserve">: Enemies are added. </w:t>
+      </w:r>
+    </w:p>
+    <w:p>
+      <w:pPr>
+        <w:pStyle w:val="ListParagraph"/>
+        <w:numPr>
+          <w:ilvl w:val="0"/>
+          <w:numId w:val="2"/>
+        </w:numPr>
+        <w:rPr>
+          <w:rFonts w:ascii="Agency FB" w:hAnsi="Agency FB"/>
+          <w:sz w:val="26"/>
+          <w:szCs w:val="26"/>
+        </w:rPr>
+      </w:pPr>
+      <w:r>
+        <w:rPr>
+          <w:rFonts w:ascii="Agency FB" w:hAnsi="Agency FB"/>
+          <w:sz w:val="26"/>
+          <w:szCs w:val="26"/>
+        </w:rPr>
+        <w:t xml:space="preserve">Collision: Player score increases and enemy dies if hit by projectile. </w:t>
+      </w:r>
+    </w:p>
+    <w:p>
+      <w:pPr>
+        <w:pStyle w:val="ListParagraph"/>
+        <w:numPr>
+          <w:ilvl w:val="0"/>
+          <w:numId w:val="2"/>
+        </w:numPr>
+        <w:rPr>
+          <w:rFonts w:ascii="Agency FB" w:hAnsi="Agency FB"/>
+          <w:sz w:val="26"/>
+          <w:szCs w:val="26"/>
+        </w:rPr>
+      </w:pPr>
+      <w:proofErr w:type="spellStart"/>
+      <w:r>
+        <w:rPr>
+          <w:rFonts w:ascii="Agency FB" w:hAnsi="Agency FB"/>
+          <w:sz w:val="26"/>
+          <w:szCs w:val="26"/>
+        </w:rPr>
+        <w:lastRenderedPageBreak/>
+        <w:t>CollideEnemy</w:t>
+      </w:r>
+      <w:proofErr w:type="spellEnd"/>
+      <w:r>
+        <w:rPr>
+          <w:rFonts w:ascii="Agency FB" w:hAnsi="Agency FB"/>
+          <w:sz w:val="26"/>
+          <w:szCs w:val="26"/>
+        </w:rPr>
+        <w:t>: Player dies if collides with enemy, dying sound is played.</w:t>
+      </w:r>
+    </w:p>
+    <w:p>
+      <w:pPr>
+        <w:pStyle w:val="ListParagraph"/>
+        <w:numPr>
+          <w:ilvl w:val="0"/>
+          <w:numId w:val="2"/>
+        </w:numPr>
+        <w:rPr>
+          <w:rFonts w:ascii="Agency FB" w:hAnsi="Agency FB"/>
+          <w:sz w:val="26"/>
+          <w:szCs w:val="26"/>
+        </w:rPr>
+      </w:pPr>
+      <w:r>
+        <w:rPr>
+          <w:rFonts w:ascii="Agency FB" w:hAnsi="Agency FB"/>
+          <w:sz w:val="26"/>
+          <w:szCs w:val="26"/>
+        </w:rPr>
+        <w:t xml:space="preserve">ISEEDEADPEOPLE: All the enemies are resurrected. </w:t>
+      </w:r>
+    </w:p>
+    <w:p>
+      <w:pPr>
+        <w:pStyle w:val="ListParagraph"/>
+        <w:numPr>
+          <w:ilvl w:val="0"/>
+          <w:numId w:val="2"/>
+        </w:numPr>
+        <w:rPr>
+          <w:rFonts w:ascii="Agency FB" w:hAnsi="Agency FB"/>
+          <w:sz w:val="26"/>
+          <w:szCs w:val="26"/>
+        </w:rPr>
+      </w:pPr>
+      <w:r>
+        <w:rPr>
+          <w:rFonts w:ascii="Agency FB" w:hAnsi="Agency FB"/>
+          <w:sz w:val="26"/>
+          <w:szCs w:val="26"/>
+        </w:rPr>
+        <w:t xml:space="preserve">Apocalypse: All the enemies are killed.  </w:t>
+      </w:r>
+    </w:p>
+    <w:p>
+      <w:r>
+        <w:t xml:space="preserve">  </w:t>
       </w:r>
     </w:p>
     <w:p>
@@ -1044,8 +2210,361 @@
 </w:document>
 </file>
 
+<file path=word/numbering.xml><?xml version="1.0" encoding="utf-8"?>
+<w:numbering xmlns:wpc="http://schemas.microsoft.com/office/word/2010/wordprocessingCanvas" xmlns:cx="http://schemas.microsoft.com/office/drawing/2014/chartex" xmlns:cx1="http://schemas.microsoft.com/office/drawing/2015/9/8/chartex" xmlns:mc="http://schemas.openxmlformats.org/markup-compatibility/2006" xmlns:o="urn:schemas-microsoft-com:office:office" xmlns:r="http://schemas.openxmlformats.org/officeDocument/2006/relationships" xmlns:m="http://schemas.openxmlformats.org/officeDocument/2006/math" xmlns:v="urn:schemas-microsoft-com:vml" xmlns:wp14="http://schemas.microsoft.com/office/word/2010/wordprocessingDrawing" xmlns:wp="http://schemas.openxmlformats.org/drawingml/2006/wordprocessingDrawing" xmlns:w10="urn:schemas-microsoft-com:office:word" xmlns:w="http://schemas.openxmlformats.org/wordprocessingml/2006/main" xmlns:w14="http://schemas.microsoft.com/office/word/2010/wordml" xmlns:w15="http://schemas.microsoft.com/office/word/2012/wordml" xmlns:w16se="http://schemas.microsoft.com/office/word/2015/wordml/symex" xmlns:wpg="http://schemas.microsoft.com/office/word/2010/wordprocessingGroup" xmlns:wpi="http://schemas.microsoft.com/office/word/2010/wordprocessingInk" xmlns:wne="http://schemas.microsoft.com/office/word/2006/wordml" xmlns:wps="http://schemas.microsoft.com/office/word/2010/wordprocessingShape" mc:Ignorable="w14 w15 w16se wp14">
+  <w:abstractNum w:abstractNumId="0" w15:restartNumberingAfterBreak="0">
+    <w:nsid w:val="12632069"/>
+    <w:multiLevelType w:val="hybridMultilevel"/>
+    <w:tmpl w:val="4E2C845C"/>
+    <w:lvl w:ilvl="0" w:tplc="1C090001">
+      <w:start w:val="1"/>
+      <w:numFmt w:val="bullet"/>
+      <w:lvlText w:val=""/>
+      <w:lvlJc w:val="left"/>
+      <w:pPr>
+        <w:ind w:left="765" w:hanging="360"/>
+      </w:pPr>
+      <w:rPr>
+        <w:rFonts w:ascii="Symbol" w:hAnsi="Symbol" w:hint="default"/>
+      </w:rPr>
+    </w:lvl>
+    <w:lvl w:ilvl="1" w:tplc="1C090003" w:tentative="1">
+      <w:start w:val="1"/>
+      <w:numFmt w:val="bullet"/>
+      <w:lvlText w:val="o"/>
+      <w:lvlJc w:val="left"/>
+      <w:pPr>
+        <w:ind w:left="1485" w:hanging="360"/>
+      </w:pPr>
+      <w:rPr>
+        <w:rFonts w:ascii="Courier New" w:hAnsi="Courier New" w:cs="Courier New" w:hint="default"/>
+      </w:rPr>
+    </w:lvl>
+    <w:lvl w:ilvl="2" w:tplc="1C090005" w:tentative="1">
+      <w:start w:val="1"/>
+      <w:numFmt w:val="bullet"/>
+      <w:lvlText w:val=""/>
+      <w:lvlJc w:val="left"/>
+      <w:pPr>
+        <w:ind w:left="2205" w:hanging="360"/>
+      </w:pPr>
+      <w:rPr>
+        <w:rFonts w:ascii="Wingdings" w:hAnsi="Wingdings" w:hint="default"/>
+      </w:rPr>
+    </w:lvl>
+    <w:lvl w:ilvl="3" w:tplc="1C090001" w:tentative="1">
+      <w:start w:val="1"/>
+      <w:numFmt w:val="bullet"/>
+      <w:lvlText w:val=""/>
+      <w:lvlJc w:val="left"/>
+      <w:pPr>
+        <w:ind w:left="2925" w:hanging="360"/>
+      </w:pPr>
+      <w:rPr>
+        <w:rFonts w:ascii="Symbol" w:hAnsi="Symbol" w:hint="default"/>
+      </w:rPr>
+    </w:lvl>
+    <w:lvl w:ilvl="4" w:tplc="1C090003" w:tentative="1">
+      <w:start w:val="1"/>
+      <w:numFmt w:val="bullet"/>
+      <w:lvlText w:val="o"/>
+      <w:lvlJc w:val="left"/>
+      <w:pPr>
+        <w:ind w:left="3645" w:hanging="360"/>
+      </w:pPr>
+      <w:rPr>
+        <w:rFonts w:ascii="Courier New" w:hAnsi="Courier New" w:cs="Courier New" w:hint="default"/>
+      </w:rPr>
+    </w:lvl>
+    <w:lvl w:ilvl="5" w:tplc="1C090005" w:tentative="1">
+      <w:start w:val="1"/>
+      <w:numFmt w:val="bullet"/>
+      <w:lvlText w:val=""/>
+      <w:lvlJc w:val="left"/>
+      <w:pPr>
+        <w:ind w:left="4365" w:hanging="360"/>
+      </w:pPr>
+      <w:rPr>
+        <w:rFonts w:ascii="Wingdings" w:hAnsi="Wingdings" w:hint="default"/>
+      </w:rPr>
+    </w:lvl>
+    <w:lvl w:ilvl="6" w:tplc="1C090001" w:tentative="1">
+      <w:start w:val="1"/>
+      <w:numFmt w:val="bullet"/>
+      <w:lvlText w:val=""/>
+      <w:lvlJc w:val="left"/>
+      <w:pPr>
+        <w:ind w:left="5085" w:hanging="360"/>
+      </w:pPr>
+      <w:rPr>
+        <w:rFonts w:ascii="Symbol" w:hAnsi="Symbol" w:hint="default"/>
+      </w:rPr>
+    </w:lvl>
+    <w:lvl w:ilvl="7" w:tplc="1C090003" w:tentative="1">
+      <w:start w:val="1"/>
+      <w:numFmt w:val="bullet"/>
+      <w:lvlText w:val="o"/>
+      <w:lvlJc w:val="left"/>
+      <w:pPr>
+        <w:ind w:left="5805" w:hanging="360"/>
+      </w:pPr>
+      <w:rPr>
+        <w:rFonts w:ascii="Courier New" w:hAnsi="Courier New" w:cs="Courier New" w:hint="default"/>
+      </w:rPr>
+    </w:lvl>
+    <w:lvl w:ilvl="8" w:tplc="1C090005" w:tentative="1">
+      <w:start w:val="1"/>
+      <w:numFmt w:val="bullet"/>
+      <w:lvlText w:val=""/>
+      <w:lvlJc w:val="left"/>
+      <w:pPr>
+        <w:ind w:left="6525" w:hanging="360"/>
+      </w:pPr>
+      <w:rPr>
+        <w:rFonts w:ascii="Wingdings" w:hAnsi="Wingdings" w:hint="default"/>
+      </w:rPr>
+    </w:lvl>
+  </w:abstractNum>
+  <w:abstractNum w:abstractNumId="1" w15:restartNumberingAfterBreak="0">
+    <w:nsid w:val="448C0215"/>
+    <w:multiLevelType w:val="hybridMultilevel"/>
+    <w:tmpl w:val="0B840A9E"/>
+    <w:lvl w:ilvl="0" w:tplc="1C090001">
+      <w:start w:val="1"/>
+      <w:numFmt w:val="bullet"/>
+      <w:lvlText w:val=""/>
+      <w:lvlJc w:val="left"/>
+      <w:pPr>
+        <w:ind w:left="720" w:hanging="360"/>
+      </w:pPr>
+      <w:rPr>
+        <w:rFonts w:ascii="Symbol" w:hAnsi="Symbol" w:hint="default"/>
+      </w:rPr>
+    </w:lvl>
+    <w:lvl w:ilvl="1" w:tplc="1C090003" w:tentative="1">
+      <w:start w:val="1"/>
+      <w:numFmt w:val="bullet"/>
+      <w:lvlText w:val="o"/>
+      <w:lvlJc w:val="left"/>
+      <w:pPr>
+        <w:ind w:left="1440" w:hanging="360"/>
+      </w:pPr>
+      <w:rPr>
+        <w:rFonts w:ascii="Courier New" w:hAnsi="Courier New" w:cs="Courier New" w:hint="default"/>
+      </w:rPr>
+    </w:lvl>
+    <w:lvl w:ilvl="2" w:tplc="1C090005" w:tentative="1">
+      <w:start w:val="1"/>
+      <w:numFmt w:val="bullet"/>
+      <w:lvlText w:val=""/>
+      <w:lvlJc w:val="left"/>
+      <w:pPr>
+        <w:ind w:left="2160" w:hanging="360"/>
+      </w:pPr>
+      <w:rPr>
+        <w:rFonts w:ascii="Wingdings" w:hAnsi="Wingdings" w:hint="default"/>
+      </w:rPr>
+    </w:lvl>
+    <w:lvl w:ilvl="3" w:tplc="1C090001" w:tentative="1">
+      <w:start w:val="1"/>
+      <w:numFmt w:val="bullet"/>
+      <w:lvlText w:val=""/>
+      <w:lvlJc w:val="left"/>
+      <w:pPr>
+        <w:ind w:left="2880" w:hanging="360"/>
+      </w:pPr>
+      <w:rPr>
+        <w:rFonts w:ascii="Symbol" w:hAnsi="Symbol" w:hint="default"/>
+      </w:rPr>
+    </w:lvl>
+    <w:lvl w:ilvl="4" w:tplc="1C090003" w:tentative="1">
+      <w:start w:val="1"/>
+      <w:numFmt w:val="bullet"/>
+      <w:lvlText w:val="o"/>
+      <w:lvlJc w:val="left"/>
+      <w:pPr>
+        <w:ind w:left="3600" w:hanging="360"/>
+      </w:pPr>
+      <w:rPr>
+        <w:rFonts w:ascii="Courier New" w:hAnsi="Courier New" w:cs="Courier New" w:hint="default"/>
+      </w:rPr>
+    </w:lvl>
+    <w:lvl w:ilvl="5" w:tplc="1C090005" w:tentative="1">
+      <w:start w:val="1"/>
+      <w:numFmt w:val="bullet"/>
+      <w:lvlText w:val=""/>
+      <w:lvlJc w:val="left"/>
+      <w:pPr>
+        <w:ind w:left="4320" w:hanging="360"/>
+      </w:pPr>
+      <w:rPr>
+        <w:rFonts w:ascii="Wingdings" w:hAnsi="Wingdings" w:hint="default"/>
+      </w:rPr>
+    </w:lvl>
+    <w:lvl w:ilvl="6" w:tplc="1C090001" w:tentative="1">
+      <w:start w:val="1"/>
+      <w:numFmt w:val="bullet"/>
+      <w:lvlText w:val=""/>
+      <w:lvlJc w:val="left"/>
+      <w:pPr>
+        <w:ind w:left="5040" w:hanging="360"/>
+      </w:pPr>
+      <w:rPr>
+        <w:rFonts w:ascii="Symbol" w:hAnsi="Symbol" w:hint="default"/>
+      </w:rPr>
+    </w:lvl>
+    <w:lvl w:ilvl="7" w:tplc="1C090003" w:tentative="1">
+      <w:start w:val="1"/>
+      <w:numFmt w:val="bullet"/>
+      <w:lvlText w:val="o"/>
+      <w:lvlJc w:val="left"/>
+      <w:pPr>
+        <w:ind w:left="5760" w:hanging="360"/>
+      </w:pPr>
+      <w:rPr>
+        <w:rFonts w:ascii="Courier New" w:hAnsi="Courier New" w:cs="Courier New" w:hint="default"/>
+      </w:rPr>
+    </w:lvl>
+    <w:lvl w:ilvl="8" w:tplc="1C090005" w:tentative="1">
+      <w:start w:val="1"/>
+      <w:numFmt w:val="bullet"/>
+      <w:lvlText w:val=""/>
+      <w:lvlJc w:val="left"/>
+      <w:pPr>
+        <w:ind w:left="6480" w:hanging="360"/>
+      </w:pPr>
+      <w:rPr>
+        <w:rFonts w:ascii="Wingdings" w:hAnsi="Wingdings" w:hint="default"/>
+      </w:rPr>
+    </w:lvl>
+  </w:abstractNum>
+  <w:abstractNum w:abstractNumId="2" w15:restartNumberingAfterBreak="0">
+    <w:nsid w:val="6B0D1F0C"/>
+    <w:multiLevelType w:val="hybridMultilevel"/>
+    <w:tmpl w:val="AF8AEB44"/>
+    <w:lvl w:ilvl="0" w:tplc="1C090001">
+      <w:start w:val="1"/>
+      <w:numFmt w:val="bullet"/>
+      <w:lvlText w:val=""/>
+      <w:lvlJc w:val="left"/>
+      <w:pPr>
+        <w:ind w:left="720" w:hanging="360"/>
+      </w:pPr>
+      <w:rPr>
+        <w:rFonts w:ascii="Symbol" w:hAnsi="Symbol" w:hint="default"/>
+      </w:rPr>
+    </w:lvl>
+    <w:lvl w:ilvl="1" w:tplc="1C090003" w:tentative="1">
+      <w:start w:val="1"/>
+      <w:numFmt w:val="bullet"/>
+      <w:lvlText w:val="o"/>
+      <w:lvlJc w:val="left"/>
+      <w:pPr>
+        <w:ind w:left="1440" w:hanging="360"/>
+      </w:pPr>
+      <w:rPr>
+        <w:rFonts w:ascii="Courier New" w:hAnsi="Courier New" w:cs="Courier New" w:hint="default"/>
+      </w:rPr>
+    </w:lvl>
+    <w:lvl w:ilvl="2" w:tplc="1C090005" w:tentative="1">
+      <w:start w:val="1"/>
+      <w:numFmt w:val="bullet"/>
+      <w:lvlText w:val=""/>
+      <w:lvlJc w:val="left"/>
+      <w:pPr>
+        <w:ind w:left="2160" w:hanging="360"/>
+      </w:pPr>
+      <w:rPr>
+        <w:rFonts w:ascii="Wingdings" w:hAnsi="Wingdings" w:hint="default"/>
+      </w:rPr>
+    </w:lvl>
+    <w:lvl w:ilvl="3" w:tplc="1C090001" w:tentative="1">
+      <w:start w:val="1"/>
+      <w:numFmt w:val="bullet"/>
+      <w:lvlText w:val=""/>
+      <w:lvlJc w:val="left"/>
+      <w:pPr>
+        <w:ind w:left="2880" w:hanging="360"/>
+      </w:pPr>
+      <w:rPr>
+        <w:rFonts w:ascii="Symbol" w:hAnsi="Symbol" w:hint="default"/>
+      </w:rPr>
+    </w:lvl>
+    <w:lvl w:ilvl="4" w:tplc="1C090003" w:tentative="1">
+      <w:start w:val="1"/>
+      <w:numFmt w:val="bullet"/>
+      <w:lvlText w:val="o"/>
+      <w:lvlJc w:val="left"/>
+      <w:pPr>
+        <w:ind w:left="3600" w:hanging="360"/>
+      </w:pPr>
+      <w:rPr>
+        <w:rFonts w:ascii="Courier New" w:hAnsi="Courier New" w:cs="Courier New" w:hint="default"/>
+      </w:rPr>
+    </w:lvl>
+    <w:lvl w:ilvl="5" w:tplc="1C090005" w:tentative="1">
+      <w:start w:val="1"/>
+      <w:numFmt w:val="bullet"/>
+      <w:lvlText w:val=""/>
+      <w:lvlJc w:val="left"/>
+      <w:pPr>
+        <w:ind w:left="4320" w:hanging="360"/>
+      </w:pPr>
+      <w:rPr>
+        <w:rFonts w:ascii="Wingdings" w:hAnsi="Wingdings" w:hint="default"/>
+      </w:rPr>
+    </w:lvl>
+    <w:lvl w:ilvl="6" w:tplc="1C090001" w:tentative="1">
+      <w:start w:val="1"/>
+      <w:numFmt w:val="bullet"/>
+      <w:lvlText w:val=""/>
+      <w:lvlJc w:val="left"/>
+      <w:pPr>
+        <w:ind w:left="5040" w:hanging="360"/>
+      </w:pPr>
+      <w:rPr>
+        <w:rFonts w:ascii="Symbol" w:hAnsi="Symbol" w:hint="default"/>
+      </w:rPr>
+    </w:lvl>
+    <w:lvl w:ilvl="7" w:tplc="1C090003" w:tentative="1">
+      <w:start w:val="1"/>
+      <w:numFmt w:val="bullet"/>
+      <w:lvlText w:val="o"/>
+      <w:lvlJc w:val="left"/>
+      <w:pPr>
+        <w:ind w:left="5760" w:hanging="360"/>
+      </w:pPr>
+      <w:rPr>
+        <w:rFonts w:ascii="Courier New" w:hAnsi="Courier New" w:cs="Courier New" w:hint="default"/>
+      </w:rPr>
+    </w:lvl>
+    <w:lvl w:ilvl="8" w:tplc="1C090005" w:tentative="1">
+      <w:start w:val="1"/>
+      <w:numFmt w:val="bullet"/>
+      <w:lvlText w:val=""/>
+      <w:lvlJc w:val="left"/>
+      <w:pPr>
+        <w:ind w:left="6480" w:hanging="360"/>
+      </w:pPr>
+      <w:rPr>
+        <w:rFonts w:ascii="Wingdings" w:hAnsi="Wingdings" w:hint="default"/>
+      </w:rPr>
+    </w:lvl>
+  </w:abstractNum>
+  <w:num w:numId="1">
+    <w:abstractNumId w:val="1"/>
+  </w:num>
+  <w:num w:numId="2">
+    <w:abstractNumId w:val="0"/>
+  </w:num>
+  <w:num w:numId="3">
+    <w:abstractNumId w:val="2"/>
+  </w:num>
+</w:numbering>
+</file>
+
 <file path=word/styles.xml><?xml version="1.0" encoding="utf-8"?>
-<w:styles xmlns:mc="http://schemas.openxmlformats.org/markup-compatibility/2006" xmlns:r="http://schemas.openxmlformats.org/officeDocument/2006/relationships" xmlns:w="http://schemas.openxmlformats.org/wordprocessingml/2006/main" xmlns:w14="http://schemas.microsoft.com/office/word/2010/wordml" xmlns:w15="http://schemas.microsoft.com/office/word/2012/wordml" mc:Ignorable="w14 w15">
+<w:styles xmlns:mc="http://schemas.openxmlformats.org/markup-compatibility/2006" xmlns:r="http://schemas.openxmlformats.org/officeDocument/2006/relationships" xmlns:w="http://schemas.openxmlformats.org/wordprocessingml/2006/main" xmlns:w14="http://schemas.microsoft.com/office/word/2010/wordml" xmlns:w15="http://schemas.microsoft.com/office/word/2012/wordml" xmlns:w16se="http://schemas.microsoft.com/office/word/2015/wordml/symex" mc:Ignorable="w14 w15 w16se">
   <w:docDefaults>
     <w:rPrDefault>
       <w:rPr>
@@ -1484,6 +3003,21 @@
       </w:tblBorders>
     </w:tblPr>
   </w:style>
+  <w:style w:type="paragraph" w:styleId="ListParagraph">
+    <w:name w:val="List Paragraph"/>
+    <w:basedOn w:val="Normal"/>
+    <w:uiPriority w:val="34"/>
+    <w:qFormat/>
+    <w:rsid w:val="007D0950"/>
+    <w:pPr>
+      <w:spacing w:after="200" w:line="276" w:lineRule="auto"/>
+      <w:ind w:left="720"/>
+      <w:contextualSpacing/>
+    </w:pPr>
+    <w:rPr>
+      <w:lang w:val="en-ZA"/>
+    </w:rPr>
+  </w:style>
 </w:styles>
 </file>
 

</xml_diff>

<commit_message>
Added Instructions to Game Screens
</commit_message>
<xml_diff>
--- a/Mario/Mario/The Nightmare - Design Report.docx
+++ b/Mario/Mario/The Nightmare - Design Report.docx
@@ -68,7 +68,7 @@
             <v:path o:extrusionok="f" gradientshapeok="t" o:connecttype="rect"/>
             <o:lock v:ext="edit" aspectratio="t"/>
           </v:shapetype>
-          <v:shape id="_x0000_s1026" type="#_x0000_t75" style="position:absolute;margin-left:188.8pt;margin-top:17.3pt;width:240pt;height:200.25pt;z-index:251659264;mso-position-horizontal:right;mso-position-horizontal-relative:text;mso-position-vertical:absolute;mso-position-vertical-relative:text">
+          <v:shape id="_x0000_s1026" type="#_x0000_t75" style="position:absolute;margin-left:377.6pt;margin-top:17.3pt;width:240pt;height:200.25pt;z-index:251659264;mso-position-horizontal:right;mso-position-horizontal-relative:text;mso-position-vertical:absolute;mso-position-vertical-relative:text">
             <v:imagedata r:id="rId4" o:title="Luigi+is+best+plumber+_ee3f3a31566bad476b57a310fb39c5c3"/>
             <w10:wrap type="square"/>
           </v:shape>
@@ -181,7 +181,25 @@
           <w:sz w:val="26"/>
           <w:szCs w:val="26"/>
         </w:rPr>
-        <w:t>ightmare pits players against Luigi’s internal enemies and vices by representing the very familiar environment, of the regular Super Mario Brothers, in a nightmarish visage. Night has fallen in the mind sleeping mind of Luigi and the fiendish critters have been twisted into terrible creatures of dread. The green pipes that used to represent a safe haven or moving forward are now empty husks that give no escape. Each level is more difficult than the last, representing the inner struggle of Luigi and the futility of his efforts.</w:t>
+        <w:t>ightmare pits players against Luigi’s internal enemies and vices by representing the very familiar environment, of the regular Super Mario Brothers, in a nightmarish visag</w:t>
+      </w:r>
+      <w:r>
+        <w:rPr>
+          <w:rFonts w:ascii="Agency FB" w:hAnsi="Agency FB"/>
+          <w:sz w:val="26"/>
+          <w:szCs w:val="26"/>
+        </w:rPr>
+        <w:t xml:space="preserve">e. Night has fallen in the </w:t>
+      </w:r>
+      <w:bookmarkStart w:id="0" w:name="_GoBack"/>
+      <w:bookmarkEnd w:id="0"/>
+      <w:r>
+        <w:rPr>
+          <w:rFonts w:ascii="Agency FB" w:hAnsi="Agency FB"/>
+          <w:sz w:val="26"/>
+          <w:szCs w:val="26"/>
+        </w:rPr>
+        <w:t>sleeping mind of Luigi and the fiendish critters have been twisted into terrible creatures of dread. The green pipes that used to represent a safe haven or moving forward are now empty husks that give no escape. Each level is more difficult than the last, representing the inner struggle of Luigi and the futility of his efforts.</w:t>
       </w:r>
     </w:p>
     <w:p>
@@ -980,8 +998,6 @@
               </w:rPr>
               <w:t>Nothing</w:t>
             </w:r>
-            <w:bookmarkStart w:id="0" w:name="_GoBack"/>
-            <w:bookmarkEnd w:id="0"/>
           </w:p>
         </w:tc>
         <w:tc>

</xml_diff>

<commit_message>
Fixed level 3, ending and end game. Game is winnable now.
</commit_message>
<xml_diff>
--- a/Mario/Mario/The Nightmare - Design Report.docx
+++ b/Mario/Mario/The Nightmare - Design Report.docx
@@ -1,6 +1,6 @@
 
 <file path=word/document.xml><?xml version="1.0" encoding="utf-8"?>
-<w:document xmlns:wpc="http://schemas.microsoft.com/office/word/2010/wordprocessingCanvas" xmlns:cx="http://schemas.microsoft.com/office/drawing/2014/chartex" xmlns:cx1="http://schemas.microsoft.com/office/drawing/2015/9/8/chartex" xmlns:mc="http://schemas.openxmlformats.org/markup-compatibility/2006" xmlns:o="urn:schemas-microsoft-com:office:office" xmlns:r="http://schemas.openxmlformats.org/officeDocument/2006/relationships" xmlns:m="http://schemas.openxmlformats.org/officeDocument/2006/math" xmlns:v="urn:schemas-microsoft-com:vml" xmlns:wp14="http://schemas.microsoft.com/office/word/2010/wordprocessingDrawing" xmlns:wp="http://schemas.openxmlformats.org/drawingml/2006/wordprocessingDrawing" xmlns:w10="urn:schemas-microsoft-com:office:word" xmlns:w="http://schemas.openxmlformats.org/wordprocessingml/2006/main" xmlns:w14="http://schemas.microsoft.com/office/word/2010/wordml" xmlns:w15="http://schemas.microsoft.com/office/word/2012/wordml" xmlns:w16se="http://schemas.microsoft.com/office/word/2015/wordml/symex" xmlns:wpg="http://schemas.microsoft.com/office/word/2010/wordprocessingGroup" xmlns:wpi="http://schemas.microsoft.com/office/word/2010/wordprocessingInk" xmlns:wne="http://schemas.microsoft.com/office/word/2006/wordml" xmlns:wps="http://schemas.microsoft.com/office/word/2010/wordprocessingShape" mc:Ignorable="w14 w15 w16se wp14">
+<w:document xmlns:wpc="http://schemas.microsoft.com/office/word/2010/wordprocessingCanvas" xmlns:mc="http://schemas.openxmlformats.org/markup-compatibility/2006" xmlns:o="urn:schemas-microsoft-com:office:office" xmlns:r="http://schemas.openxmlformats.org/officeDocument/2006/relationships" xmlns:m="http://schemas.openxmlformats.org/officeDocument/2006/math" xmlns:v="urn:schemas-microsoft-com:vml" xmlns:wp14="http://schemas.microsoft.com/office/word/2010/wordprocessingDrawing" xmlns:wp="http://schemas.openxmlformats.org/drawingml/2006/wordprocessingDrawing" xmlns:w10="urn:schemas-microsoft-com:office:word" xmlns:w="http://schemas.openxmlformats.org/wordprocessingml/2006/main" xmlns:w14="http://schemas.microsoft.com/office/word/2010/wordml" xmlns:w15="http://schemas.microsoft.com/office/word/2012/wordml" xmlns:wpg="http://schemas.microsoft.com/office/word/2010/wordprocessingGroup" xmlns:wpi="http://schemas.microsoft.com/office/word/2010/wordprocessingInk" xmlns:wne="http://schemas.microsoft.com/office/word/2006/wordml" xmlns:wps="http://schemas.microsoft.com/office/word/2010/wordprocessingShape" mc:Ignorable="w14 w15 wp14">
   <w:body>
     <w:p>
       <w:pPr>
@@ -68,7 +68,7 @@
             <v:path o:extrusionok="f" gradientshapeok="t" o:connecttype="rect"/>
             <o:lock v:ext="edit" aspectratio="t"/>
           </v:shapetype>
-          <v:shape id="_x0000_s1026" type="#_x0000_t75" style="position:absolute;margin-left:377.6pt;margin-top:17.3pt;width:240pt;height:200.25pt;z-index:251659264;mso-position-horizontal:right;mso-position-horizontal-relative:text;mso-position-vertical:absolute;mso-position-vertical-relative:text">
+          <v:shape id="_x0000_s1026" type="#_x0000_t75" style="position:absolute;margin-left:566.4pt;margin-top:17.3pt;width:240pt;height:200.25pt;z-index:251659264;mso-position-horizontal:right;mso-position-horizontal-relative:text;mso-position-vertical:absolute;mso-position-vertical-relative:text">
             <v:imagedata r:id="rId5" o:title="Luigi+is+best+plumber+_ee3f3a31566bad476b57a310fb39c5c3"/>
             <w10:wrap type="square"/>
           </v:shape>
@@ -198,16 +198,18 @@
           <w:sz w:val="26"/>
           <w:szCs w:val="26"/>
         </w:rPr>
-        <w:t>The task is difficult, but not impossible. There is hope for his salvation. Only one enemy waits for him at the end</w:t>
-      </w:r>
-      <w:r>
-        <w:rPr>
-          <w:rFonts w:ascii="Agency FB" w:hAnsi="Agency FB"/>
-          <w:sz w:val="26"/>
-          <w:szCs w:val="26"/>
-        </w:rPr>
-        <w:t xml:space="preserve"> of it all – clad in red…</w:t>
-      </w:r>
+        <w:t>The task is difficult, but not impossible. There is</w:t>
+      </w:r>
+      <w:r>
+        <w:rPr>
+          <w:rFonts w:ascii="Agency FB" w:hAnsi="Agency FB"/>
+          <w:sz w:val="26"/>
+          <w:szCs w:val="26"/>
+        </w:rPr>
+        <w:t xml:space="preserve"> hope for his salvation. What awaits him at the end of it all…?</w:t>
+      </w:r>
+      <w:bookmarkStart w:id="0" w:name="_GoBack"/>
+      <w:bookmarkEnd w:id="0"/>
     </w:p>
     <w:p>
       <w:pPr>
@@ -1068,47 +1070,77 @@
           <w:szCs w:val="26"/>
         </w:rPr>
       </w:pPr>
-      <w:r>
-        <w:rPr>
-          <w:rFonts w:ascii="Agency FB" w:hAnsi="Agency FB"/>
-          <w:sz w:val="26"/>
-          <w:szCs w:val="26"/>
-        </w:rPr>
-        <w:t xml:space="preserve">way. A design process was followed, which began with outlining the game and the basic </w:t>
-      </w:r>
-    </w:p>
-    <w:p>
-      <w:pPr>
-        <w:rPr>
-          <w:rFonts w:ascii="Agency FB" w:hAnsi="Agency FB"/>
-          <w:sz w:val="26"/>
-          <w:szCs w:val="26"/>
-        </w:rPr>
-      </w:pPr>
-      <w:r>
-        <w:rPr>
-          <w:rFonts w:ascii="Agency FB" w:hAnsi="Agency FB"/>
-          <w:sz w:val="26"/>
-          <w:szCs w:val="26"/>
-        </w:rPr>
-        <w:t xml:space="preserve">code that would be needed. This was divided amongst the group, who each worked on </w:t>
-      </w:r>
-    </w:p>
-    <w:p>
-      <w:pPr>
-        <w:rPr>
-          <w:rFonts w:ascii="Agency FB" w:hAnsi="Agency FB"/>
-          <w:sz w:val="26"/>
-          <w:szCs w:val="26"/>
-        </w:rPr>
-      </w:pPr>
-      <w:r>
-        <w:rPr>
-          <w:rFonts w:ascii="Agency FB" w:hAnsi="Agency FB"/>
-          <w:sz w:val="26"/>
-          <w:szCs w:val="26"/>
-        </w:rPr>
-        <w:t xml:space="preserve">developing their allocated area.  </w:t>
+      <w:proofErr w:type="gramStart"/>
+      <w:r>
+        <w:rPr>
+          <w:rFonts w:ascii="Agency FB" w:hAnsi="Agency FB"/>
+          <w:sz w:val="26"/>
+          <w:szCs w:val="26"/>
+        </w:rPr>
+        <w:t>way</w:t>
+      </w:r>
+      <w:proofErr w:type="gramEnd"/>
+      <w:r>
+        <w:rPr>
+          <w:rFonts w:ascii="Agency FB" w:hAnsi="Agency FB"/>
+          <w:sz w:val="26"/>
+          <w:szCs w:val="26"/>
+        </w:rPr>
+        <w:t xml:space="preserve">. A design process was followed, which began with outlining the game and the basic </w:t>
+      </w:r>
+    </w:p>
+    <w:p>
+      <w:pPr>
+        <w:rPr>
+          <w:rFonts w:ascii="Agency FB" w:hAnsi="Agency FB"/>
+          <w:sz w:val="26"/>
+          <w:szCs w:val="26"/>
+        </w:rPr>
+      </w:pPr>
+      <w:proofErr w:type="gramStart"/>
+      <w:r>
+        <w:rPr>
+          <w:rFonts w:ascii="Agency FB" w:hAnsi="Agency FB"/>
+          <w:sz w:val="26"/>
+          <w:szCs w:val="26"/>
+        </w:rPr>
+        <w:t>code</w:t>
+      </w:r>
+      <w:proofErr w:type="gramEnd"/>
+      <w:r>
+        <w:rPr>
+          <w:rFonts w:ascii="Agency FB" w:hAnsi="Agency FB"/>
+          <w:sz w:val="26"/>
+          <w:szCs w:val="26"/>
+        </w:rPr>
+        <w:t xml:space="preserve"> that would be needed. This was divided amongst the group, who each worked on </w:t>
+      </w:r>
+    </w:p>
+    <w:p>
+      <w:pPr>
+        <w:rPr>
+          <w:rFonts w:ascii="Agency FB" w:hAnsi="Agency FB"/>
+          <w:sz w:val="26"/>
+          <w:szCs w:val="26"/>
+        </w:rPr>
+      </w:pPr>
+      <w:proofErr w:type="gramStart"/>
+      <w:r>
+        <w:rPr>
+          <w:rFonts w:ascii="Agency FB" w:hAnsi="Agency FB"/>
+          <w:sz w:val="26"/>
+          <w:szCs w:val="26"/>
+        </w:rPr>
+        <w:t>developing</w:t>
+      </w:r>
+      <w:proofErr w:type="gramEnd"/>
+      <w:r>
+        <w:rPr>
+          <w:rFonts w:ascii="Agency FB" w:hAnsi="Agency FB"/>
+          <w:sz w:val="26"/>
+          <w:szCs w:val="26"/>
+        </w:rPr>
+        <w:t xml:space="preserve"> their allocated area.  </w:t>
       </w:r>
     </w:p>
     <w:p>
@@ -1136,30 +1168,50 @@
           <w:szCs w:val="26"/>
         </w:rPr>
       </w:pPr>
-      <w:r>
-        <w:rPr>
-          <w:rFonts w:ascii="Agency FB" w:hAnsi="Agency FB"/>
-          <w:sz w:val="26"/>
-          <w:szCs w:val="26"/>
-        </w:rPr>
-        <w:t xml:space="preserve">of code. This allowed the member responsible for a particular piece of code to better detect </w:t>
-      </w:r>
-    </w:p>
-    <w:p>
-      <w:pPr>
-        <w:rPr>
-          <w:rFonts w:ascii="Agency FB" w:hAnsi="Agency FB"/>
-          <w:sz w:val="26"/>
-          <w:szCs w:val="26"/>
-        </w:rPr>
-      </w:pPr>
-      <w:r>
-        <w:rPr>
-          <w:rFonts w:ascii="Agency FB" w:hAnsi="Agency FB"/>
-          <w:sz w:val="26"/>
-          <w:szCs w:val="26"/>
-        </w:rPr>
-        <w:t xml:space="preserve">the reasons for bugs in that code later on, when different pieces of code were integrated.  </w:t>
+      <w:proofErr w:type="gramStart"/>
+      <w:r>
+        <w:rPr>
+          <w:rFonts w:ascii="Agency FB" w:hAnsi="Agency FB"/>
+          <w:sz w:val="26"/>
+          <w:szCs w:val="26"/>
+        </w:rPr>
+        <w:t>of</w:t>
+      </w:r>
+      <w:proofErr w:type="gramEnd"/>
+      <w:r>
+        <w:rPr>
+          <w:rFonts w:ascii="Agency FB" w:hAnsi="Agency FB"/>
+          <w:sz w:val="26"/>
+          <w:szCs w:val="26"/>
+        </w:rPr>
+        <w:t xml:space="preserve"> code. This allowed the member responsible for a particular piece of code to better detect </w:t>
+      </w:r>
+    </w:p>
+    <w:p>
+      <w:pPr>
+        <w:rPr>
+          <w:rFonts w:ascii="Agency FB" w:hAnsi="Agency FB"/>
+          <w:sz w:val="26"/>
+          <w:szCs w:val="26"/>
+        </w:rPr>
+      </w:pPr>
+      <w:proofErr w:type="gramStart"/>
+      <w:r>
+        <w:rPr>
+          <w:rFonts w:ascii="Agency FB" w:hAnsi="Agency FB"/>
+          <w:sz w:val="26"/>
+          <w:szCs w:val="26"/>
+        </w:rPr>
+        <w:t>the</w:t>
+      </w:r>
+      <w:proofErr w:type="gramEnd"/>
+      <w:r>
+        <w:rPr>
+          <w:rFonts w:ascii="Agency FB" w:hAnsi="Agency FB"/>
+          <w:sz w:val="26"/>
+          <w:szCs w:val="26"/>
+        </w:rPr>
+        <w:t xml:space="preserve"> reasons for bugs in that code later on, when different pieces of code were integrated.  </w:t>
       </w:r>
     </w:p>
     <w:p>
@@ -1187,13 +1239,23 @@
           <w:szCs w:val="26"/>
         </w:rPr>
       </w:pPr>
-      <w:r>
-        <w:rPr>
-          <w:rFonts w:ascii="Agency FB" w:hAnsi="Agency FB"/>
-          <w:sz w:val="26"/>
-          <w:szCs w:val="26"/>
-        </w:rPr>
-        <w:t xml:space="preserve">efficiency and simplicity.  </w:t>
+      <w:proofErr w:type="gramStart"/>
+      <w:r>
+        <w:rPr>
+          <w:rFonts w:ascii="Agency FB" w:hAnsi="Agency FB"/>
+          <w:sz w:val="26"/>
+          <w:szCs w:val="26"/>
+        </w:rPr>
+        <w:t>efficiency</w:t>
+      </w:r>
+      <w:proofErr w:type="gramEnd"/>
+      <w:r>
+        <w:rPr>
+          <w:rFonts w:ascii="Agency FB" w:hAnsi="Agency FB"/>
+          <w:sz w:val="26"/>
+          <w:szCs w:val="26"/>
+        </w:rPr>
+        <w:t xml:space="preserve"> and simplicity.  </w:t>
       </w:r>
     </w:p>
     <w:p>
@@ -1221,47 +1283,77 @@
           <w:szCs w:val="26"/>
         </w:rPr>
       </w:pPr>
-      <w:r>
-        <w:rPr>
-          <w:rFonts w:ascii="Agency FB" w:hAnsi="Agency FB"/>
-          <w:sz w:val="26"/>
-          <w:szCs w:val="26"/>
-        </w:rPr>
-        <w:t xml:space="preserve">to follow a dynamic approach of solving problems when they occur and implementing new </w:t>
-      </w:r>
-    </w:p>
-    <w:p>
-      <w:pPr>
-        <w:rPr>
-          <w:rFonts w:ascii="Agency FB" w:hAnsi="Agency FB"/>
-          <w:sz w:val="26"/>
-          <w:szCs w:val="26"/>
-        </w:rPr>
-      </w:pPr>
-      <w:r>
-        <w:rPr>
-          <w:rFonts w:ascii="Agency FB" w:hAnsi="Agency FB"/>
-          <w:sz w:val="26"/>
-          <w:szCs w:val="26"/>
-        </w:rPr>
-        <w:t xml:space="preserve">ideas when they are found, rather than planning the whole process before beginning </w:t>
-      </w:r>
-    </w:p>
-    <w:p>
-      <w:pPr>
-        <w:rPr>
-          <w:rFonts w:ascii="Agency FB" w:hAnsi="Agency FB"/>
-          <w:sz w:val="26"/>
-          <w:szCs w:val="26"/>
-        </w:rPr>
-      </w:pPr>
-      <w:r>
-        <w:rPr>
-          <w:rFonts w:ascii="Agency FB" w:hAnsi="Agency FB"/>
-          <w:sz w:val="26"/>
-          <w:szCs w:val="26"/>
-        </w:rPr>
-        <w:t>development.</w:t>
+      <w:proofErr w:type="gramStart"/>
+      <w:r>
+        <w:rPr>
+          <w:rFonts w:ascii="Agency FB" w:hAnsi="Agency FB"/>
+          <w:sz w:val="26"/>
+          <w:szCs w:val="26"/>
+        </w:rPr>
+        <w:t>to</w:t>
+      </w:r>
+      <w:proofErr w:type="gramEnd"/>
+      <w:r>
+        <w:rPr>
+          <w:rFonts w:ascii="Agency FB" w:hAnsi="Agency FB"/>
+          <w:sz w:val="26"/>
+          <w:szCs w:val="26"/>
+        </w:rPr>
+        <w:t xml:space="preserve"> follow a dynamic approach of solving problems when they occur and implementing new </w:t>
+      </w:r>
+    </w:p>
+    <w:p>
+      <w:pPr>
+        <w:rPr>
+          <w:rFonts w:ascii="Agency FB" w:hAnsi="Agency FB"/>
+          <w:sz w:val="26"/>
+          <w:szCs w:val="26"/>
+        </w:rPr>
+      </w:pPr>
+      <w:proofErr w:type="gramStart"/>
+      <w:r>
+        <w:rPr>
+          <w:rFonts w:ascii="Agency FB" w:hAnsi="Agency FB"/>
+          <w:sz w:val="26"/>
+          <w:szCs w:val="26"/>
+        </w:rPr>
+        <w:t>ideas</w:t>
+      </w:r>
+      <w:proofErr w:type="gramEnd"/>
+      <w:r>
+        <w:rPr>
+          <w:rFonts w:ascii="Agency FB" w:hAnsi="Agency FB"/>
+          <w:sz w:val="26"/>
+          <w:szCs w:val="26"/>
+        </w:rPr>
+        <w:t xml:space="preserve"> when they are found, rather than planning the whole process before beginning </w:t>
+      </w:r>
+    </w:p>
+    <w:p>
+      <w:pPr>
+        <w:rPr>
+          <w:rFonts w:ascii="Agency FB" w:hAnsi="Agency FB"/>
+          <w:sz w:val="26"/>
+          <w:szCs w:val="26"/>
+        </w:rPr>
+      </w:pPr>
+      <w:proofErr w:type="gramStart"/>
+      <w:r>
+        <w:rPr>
+          <w:rFonts w:ascii="Agency FB" w:hAnsi="Agency FB"/>
+          <w:sz w:val="26"/>
+          <w:szCs w:val="26"/>
+        </w:rPr>
+        <w:t>development</w:t>
+      </w:r>
+      <w:proofErr w:type="gramEnd"/>
+      <w:r>
+        <w:rPr>
+          <w:rFonts w:ascii="Agency FB" w:hAnsi="Agency FB"/>
+          <w:sz w:val="26"/>
+          <w:szCs w:val="26"/>
+        </w:rPr>
+        <w:t>.</w:t>
       </w:r>
     </w:p>
     <w:p>
@@ -1365,8 +1457,6 @@
         </w:rPr>
         <w:t xml:space="preserve"> 2.3.2. Blocks </w:t>
       </w:r>
-      <w:bookmarkStart w:id="0" w:name="_GoBack"/>
-      <w:bookmarkEnd w:id="0"/>
     </w:p>
     <w:p>
       <w:pPr>
@@ -1381,13 +1471,23 @@
           <w:szCs w:val="26"/>
         </w:rPr>
       </w:pPr>
-      <w:r>
-        <w:rPr>
-          <w:rFonts w:ascii="Agency FB" w:hAnsi="Agency FB"/>
-          <w:sz w:val="26"/>
-          <w:szCs w:val="26"/>
-        </w:rPr>
-        <w:t>create: The block is drawn with an allegro command.</w:t>
+      <w:proofErr w:type="gramStart"/>
+      <w:r>
+        <w:rPr>
+          <w:rFonts w:ascii="Agency FB" w:hAnsi="Agency FB"/>
+          <w:sz w:val="26"/>
+          <w:szCs w:val="26"/>
+        </w:rPr>
+        <w:t>create</w:t>
+      </w:r>
+      <w:proofErr w:type="gramEnd"/>
+      <w:r>
+        <w:rPr>
+          <w:rFonts w:ascii="Agency FB" w:hAnsi="Agency FB"/>
+          <w:sz w:val="26"/>
+          <w:szCs w:val="26"/>
+        </w:rPr>
+        <w:t>: The block is drawn with an allegro command.</w:t>
       </w:r>
     </w:p>
     <w:p>
@@ -1500,6 +1600,7 @@
         </w:rPr>
       </w:pPr>
       <w:proofErr w:type="spellStart"/>
+      <w:proofErr w:type="gramStart"/>
       <w:r>
         <w:rPr>
           <w:rFonts w:ascii="Agency FB" w:hAnsi="Agency FB"/>
@@ -1509,6 +1610,7 @@
         <w:t>noblock</w:t>
       </w:r>
       <w:proofErr w:type="spellEnd"/>
+      <w:proofErr w:type="gramEnd"/>
       <w:r>
         <w:rPr>
           <w:rFonts w:ascii="Agency FB" w:hAnsi="Agency FB"/>
@@ -1567,6 +1669,7 @@
         </w:rPr>
       </w:pPr>
       <w:proofErr w:type="spellStart"/>
+      <w:proofErr w:type="gramStart"/>
       <w:r>
         <w:rPr>
           <w:rFonts w:ascii="Agency FB" w:hAnsi="Agency FB"/>
@@ -1576,6 +1679,7 @@
         <w:t>createPI</w:t>
       </w:r>
       <w:proofErr w:type="spellEnd"/>
+      <w:proofErr w:type="gramEnd"/>
       <w:r>
         <w:rPr>
           <w:rFonts w:ascii="Agency FB" w:hAnsi="Agency FB"/>
@@ -1599,6 +1703,7 @@
         </w:rPr>
       </w:pPr>
       <w:proofErr w:type="spellStart"/>
+      <w:proofErr w:type="gramStart"/>
       <w:r>
         <w:rPr>
           <w:rFonts w:ascii="Agency FB" w:hAnsi="Agency FB"/>
@@ -1608,6 +1713,7 @@
         <w:t>checkpipe</w:t>
       </w:r>
       <w:proofErr w:type="spellEnd"/>
+      <w:proofErr w:type="gramEnd"/>
       <w:r>
         <w:rPr>
           <w:rFonts w:ascii="Agency FB" w:hAnsi="Agency FB"/>
@@ -1720,6 +1826,7 @@
         </w:rPr>
       </w:pPr>
       <w:proofErr w:type="spellStart"/>
+      <w:proofErr w:type="gramStart"/>
       <w:r>
         <w:rPr>
           <w:rFonts w:ascii="Agency FB" w:hAnsi="Agency FB"/>
@@ -1729,6 +1836,7 @@
         <w:t>createSpike</w:t>
       </w:r>
       <w:proofErr w:type="spellEnd"/>
+      <w:proofErr w:type="gramEnd"/>
       <w:r>
         <w:rPr>
           <w:rFonts w:ascii="Agency FB" w:hAnsi="Agency FB"/>
@@ -1760,6 +1868,7 @@
         <w:t xml:space="preserve"> </w:t>
       </w:r>
       <w:proofErr w:type="spellStart"/>
+      <w:proofErr w:type="gramStart"/>
       <w:r>
         <w:rPr>
           <w:rFonts w:ascii="Agency FB" w:hAnsi="Agency FB"/>
@@ -1769,6 +1878,7 @@
         <w:t>spikeCollide</w:t>
       </w:r>
       <w:proofErr w:type="spellEnd"/>
+      <w:proofErr w:type="gramEnd"/>
       <w:r>
         <w:rPr>
           <w:rFonts w:ascii="Agency FB" w:hAnsi="Agency FB"/>
@@ -1809,6 +1919,7 @@
         </w:rPr>
       </w:pPr>
       <w:proofErr w:type="spellStart"/>
+      <w:proofErr w:type="gramStart"/>
       <w:r>
         <w:rPr>
           <w:rFonts w:ascii="Agency FB" w:hAnsi="Agency FB"/>
@@ -1818,6 +1929,7 @@
         <w:t>initproj</w:t>
       </w:r>
       <w:proofErr w:type="spellEnd"/>
+      <w:proofErr w:type="gramEnd"/>
       <w:r>
         <w:rPr>
           <w:rFonts w:ascii="Agency FB" w:hAnsi="Agency FB"/>
@@ -1841,6 +1953,7 @@
         </w:rPr>
       </w:pPr>
       <w:proofErr w:type="spellStart"/>
+      <w:proofErr w:type="gramStart"/>
       <w:r>
         <w:rPr>
           <w:rFonts w:ascii="Agency FB" w:hAnsi="Agency FB"/>
@@ -1850,6 +1963,7 @@
         <w:t>drawproj</w:t>
       </w:r>
       <w:proofErr w:type="spellEnd"/>
+      <w:proofErr w:type="gramEnd"/>
       <w:r>
         <w:rPr>
           <w:rFonts w:ascii="Agency FB" w:hAnsi="Agency FB"/>
@@ -1872,13 +1986,23 @@
           <w:szCs w:val="26"/>
         </w:rPr>
       </w:pPr>
-      <w:r>
-        <w:rPr>
-          <w:rFonts w:ascii="Agency FB" w:hAnsi="Agency FB"/>
-          <w:sz w:val="26"/>
-          <w:szCs w:val="26"/>
-        </w:rPr>
-        <w:t>shoot: A shoot sound is played, and if enemy is hit, is killed.</w:t>
+      <w:proofErr w:type="gramStart"/>
+      <w:r>
+        <w:rPr>
+          <w:rFonts w:ascii="Agency FB" w:hAnsi="Agency FB"/>
+          <w:sz w:val="26"/>
+          <w:szCs w:val="26"/>
+        </w:rPr>
+        <w:t>shoot</w:t>
+      </w:r>
+      <w:proofErr w:type="gramEnd"/>
+      <w:r>
+        <w:rPr>
+          <w:rFonts w:ascii="Agency FB" w:hAnsi="Agency FB"/>
+          <w:sz w:val="26"/>
+          <w:szCs w:val="26"/>
+        </w:rPr>
+        <w:t>: A shoot sound is played, and if enemy is hit, is killed.</w:t>
       </w:r>
     </w:p>
     <w:p>
@@ -1894,13 +2018,23 @@
           <w:szCs w:val="26"/>
         </w:rPr>
       </w:pPr>
-      <w:r>
-        <w:rPr>
-          <w:rFonts w:ascii="Agency FB" w:hAnsi="Agency FB"/>
-          <w:sz w:val="26"/>
-          <w:szCs w:val="26"/>
-        </w:rPr>
-        <w:t xml:space="preserve">update: Allows projectile to move. </w:t>
+      <w:proofErr w:type="gramStart"/>
+      <w:r>
+        <w:rPr>
+          <w:rFonts w:ascii="Agency FB" w:hAnsi="Agency FB"/>
+          <w:sz w:val="26"/>
+          <w:szCs w:val="26"/>
+        </w:rPr>
+        <w:t>update</w:t>
+      </w:r>
+      <w:proofErr w:type="gramEnd"/>
+      <w:r>
+        <w:rPr>
+          <w:rFonts w:ascii="Agency FB" w:hAnsi="Agency FB"/>
+          <w:sz w:val="26"/>
+          <w:szCs w:val="26"/>
+        </w:rPr>
+        <w:t xml:space="preserve">: Allows projectile to move. </w:t>
       </w:r>
     </w:p>
     <w:p>
@@ -1998,6 +2132,7 @@
         </w:rPr>
       </w:pPr>
       <w:proofErr w:type="spellStart"/>
+      <w:proofErr w:type="gramStart"/>
       <w:r>
         <w:rPr>
           <w:rFonts w:ascii="Agency FB" w:hAnsi="Agency FB"/>
@@ -2007,6 +2142,7 @@
         <w:t>setEnemies</w:t>
       </w:r>
       <w:proofErr w:type="spellEnd"/>
+      <w:proofErr w:type="gramEnd"/>
       <w:r>
         <w:rPr>
           <w:rFonts w:ascii="Agency FB" w:hAnsi="Agency FB"/>
@@ -2211,7 +2347,7 @@
 </file>
 
 <file path=word/numbering.xml><?xml version="1.0" encoding="utf-8"?>
-<w:numbering xmlns:wpc="http://schemas.microsoft.com/office/word/2010/wordprocessingCanvas" xmlns:cx="http://schemas.microsoft.com/office/drawing/2014/chartex" xmlns:cx1="http://schemas.microsoft.com/office/drawing/2015/9/8/chartex" xmlns:mc="http://schemas.openxmlformats.org/markup-compatibility/2006" xmlns:o="urn:schemas-microsoft-com:office:office" xmlns:r="http://schemas.openxmlformats.org/officeDocument/2006/relationships" xmlns:m="http://schemas.openxmlformats.org/officeDocument/2006/math" xmlns:v="urn:schemas-microsoft-com:vml" xmlns:wp14="http://schemas.microsoft.com/office/word/2010/wordprocessingDrawing" xmlns:wp="http://schemas.openxmlformats.org/drawingml/2006/wordprocessingDrawing" xmlns:w10="urn:schemas-microsoft-com:office:word" xmlns:w="http://schemas.openxmlformats.org/wordprocessingml/2006/main" xmlns:w14="http://schemas.microsoft.com/office/word/2010/wordml" xmlns:w15="http://schemas.microsoft.com/office/word/2012/wordml" xmlns:w16se="http://schemas.microsoft.com/office/word/2015/wordml/symex" xmlns:wpg="http://schemas.microsoft.com/office/word/2010/wordprocessingGroup" xmlns:wpi="http://schemas.microsoft.com/office/word/2010/wordprocessingInk" xmlns:wne="http://schemas.microsoft.com/office/word/2006/wordml" xmlns:wps="http://schemas.microsoft.com/office/word/2010/wordprocessingShape" mc:Ignorable="w14 w15 w16se wp14">
+<w:numbering xmlns:wpc="http://schemas.microsoft.com/office/word/2010/wordprocessingCanvas" xmlns:mc="http://schemas.openxmlformats.org/markup-compatibility/2006" xmlns:o="urn:schemas-microsoft-com:office:office" xmlns:r="http://schemas.openxmlformats.org/officeDocument/2006/relationships" xmlns:m="http://schemas.openxmlformats.org/officeDocument/2006/math" xmlns:v="urn:schemas-microsoft-com:vml" xmlns:wp14="http://schemas.microsoft.com/office/word/2010/wordprocessingDrawing" xmlns:wp="http://schemas.openxmlformats.org/drawingml/2006/wordprocessingDrawing" xmlns:w10="urn:schemas-microsoft-com:office:word" xmlns:w="http://schemas.openxmlformats.org/wordprocessingml/2006/main" xmlns:w14="http://schemas.microsoft.com/office/word/2010/wordml" xmlns:w15="http://schemas.microsoft.com/office/word/2012/wordml" xmlns:wpg="http://schemas.microsoft.com/office/word/2010/wordprocessingGroup" xmlns:wpi="http://schemas.microsoft.com/office/word/2010/wordprocessingInk" xmlns:wne="http://schemas.microsoft.com/office/word/2006/wordml" xmlns:wps="http://schemas.microsoft.com/office/word/2010/wordprocessingShape" mc:Ignorable="w14 w15 wp14">
   <w:abstractNum w:abstractNumId="0" w15:restartNumberingAfterBreak="0">
     <w:nsid w:val="12632069"/>
     <w:multiLevelType w:val="hybridMultilevel"/>
@@ -2564,7 +2700,7 @@
 </file>
 
 <file path=word/styles.xml><?xml version="1.0" encoding="utf-8"?>
-<w:styles xmlns:mc="http://schemas.openxmlformats.org/markup-compatibility/2006" xmlns:r="http://schemas.openxmlformats.org/officeDocument/2006/relationships" xmlns:w="http://schemas.openxmlformats.org/wordprocessingml/2006/main" xmlns:w14="http://schemas.microsoft.com/office/word/2010/wordml" xmlns:w15="http://schemas.microsoft.com/office/word/2012/wordml" xmlns:w16se="http://schemas.microsoft.com/office/word/2015/wordml/symex" mc:Ignorable="w14 w15 w16se">
+<w:styles xmlns:mc="http://schemas.openxmlformats.org/markup-compatibility/2006" xmlns:r="http://schemas.openxmlformats.org/officeDocument/2006/relationships" xmlns:w="http://schemas.openxmlformats.org/wordprocessingml/2006/main" xmlns:w14="http://schemas.microsoft.com/office/word/2010/wordml" xmlns:w15="http://schemas.microsoft.com/office/word/2012/wordml" mc:Ignorable="w14 w15">
   <w:docDefaults>
     <w:rPrDefault>
       <w:rPr>

</xml_diff>